<commit_message>
updated resume to include react js, mysql, typescript
</commit_message>
<xml_diff>
--- a/LoejeeMiguel_Dulaugon_Resume.docx
+++ b/LoejeeMiguel_Dulaugon_Resume.docx
@@ -116,7 +116,6 @@
                 <w:szCs w:val="52"/>
               </w:rPr>
             </w:pPr>
-            <w:proofErr w:type="spellStart"/>
             <w:r>
               <w:rPr>
                 <w:rStyle w:val="span"/>
@@ -130,9 +129,23 @@
                 <w:sz w:val="52"/>
                 <w:szCs w:val="52"/>
               </w:rPr>
-              <w:t>Loejee</w:t>
-            </w:r>
-            <w:proofErr w:type="spellEnd"/>
+              <w:t>Loejee Miguel</w:t>
+            </w:r>
+            <w:r>
+              <w:rPr>
+                <w:rStyle w:val="divdocumentdivPARAGRAPHNAME"/>
+                <w:rFonts w:ascii="Georgia, serif" w:eastAsia="Georgia, serif" w:hAnsi="Georgia, serif" w:cs="Georgia, serif"/>
+                <w:b/>
+                <w:bCs/>
+                <w:i/>
+                <w:iCs/>
+                <w:spacing w:val="30"/>
+                <w:sz w:val="52"/>
+                <w:szCs w:val="52"/>
+                <w:shd w:val="clear" w:color="auto" w:fill="auto"/>
+              </w:rPr>
+              <w:t xml:space="preserve"> </w:t>
+            </w:r>
             <w:r>
               <w:rPr>
                 <w:rStyle w:val="span"/>
@@ -146,40 +159,8 @@
                 <w:sz w:val="52"/>
                 <w:szCs w:val="52"/>
               </w:rPr>
-              <w:t xml:space="preserve"> Miguel</w:t>
-            </w:r>
-            <w:r>
-              <w:rPr>
-                <w:rStyle w:val="divdocumentdivPARAGRAPHNAME"/>
-                <w:rFonts w:ascii="Georgia, serif" w:eastAsia="Georgia, serif" w:hAnsi="Georgia, serif" w:cs="Georgia, serif"/>
-                <w:b/>
-                <w:bCs/>
-                <w:i/>
-                <w:iCs/>
-                <w:spacing w:val="30"/>
-                <w:sz w:val="52"/>
-                <w:szCs w:val="52"/>
-                <w:shd w:val="clear" w:color="auto" w:fill="auto"/>
-              </w:rPr>
-              <w:t xml:space="preserve"> </w:t>
-            </w:r>
-            <w:proofErr w:type="spellStart"/>
-            <w:r>
-              <w:rPr>
-                <w:rStyle w:val="span"/>
-                <w:rFonts w:ascii="Georgia, serif" w:eastAsia="Georgia, serif" w:hAnsi="Georgia, serif" w:cs="Georgia, serif"/>
-                <w:b/>
-                <w:bCs/>
-                <w:i/>
-                <w:iCs/>
-                <w:color w:val="FFFFFF"/>
-                <w:spacing w:val="30"/>
-                <w:sz w:val="52"/>
-                <w:szCs w:val="52"/>
-              </w:rPr>
               <w:t>Dulaugon</w:t>
             </w:r>
-            <w:proofErr w:type="spellEnd"/>
           </w:p>
         </w:tc>
       </w:tr>
@@ -292,7 +273,6 @@
                 <w:szCs w:val="20"/>
               </w:rPr>
             </w:pPr>
-            <w:proofErr w:type="spellStart"/>
             <w:r>
               <w:rPr>
                 <w:rStyle w:val="left-box"/>
@@ -301,40 +281,7 @@
                 <w:sz w:val="20"/>
                 <w:szCs w:val="20"/>
               </w:rPr>
-              <w:t>Loejee</w:t>
-            </w:r>
-            <w:proofErr w:type="spellEnd"/>
-            <w:r>
-              <w:rPr>
-                <w:rStyle w:val="left-box"/>
-                <w:rFonts w:ascii="Palatino Linotype" w:eastAsia="Palatino Linotype" w:hAnsi="Palatino Linotype" w:cs="Palatino Linotype"/>
-                <w:color w:val="4A4A4A"/>
-                <w:sz w:val="20"/>
-                <w:szCs w:val="20"/>
-              </w:rPr>
-              <w:t xml:space="preserve"> Miguel </w:t>
-            </w:r>
-            <w:proofErr w:type="spellStart"/>
-            <w:r>
-              <w:rPr>
-                <w:rStyle w:val="left-box"/>
-                <w:rFonts w:ascii="Palatino Linotype" w:eastAsia="Palatino Linotype" w:hAnsi="Palatino Linotype" w:cs="Palatino Linotype"/>
-                <w:color w:val="4A4A4A"/>
-                <w:sz w:val="20"/>
-                <w:szCs w:val="20"/>
-              </w:rPr>
-              <w:t>Dulaugon</w:t>
-            </w:r>
-            <w:proofErr w:type="spellEnd"/>
-            <w:r>
-              <w:rPr>
-                <w:rStyle w:val="left-box"/>
-                <w:rFonts w:ascii="Palatino Linotype" w:eastAsia="Palatino Linotype" w:hAnsi="Palatino Linotype" w:cs="Palatino Linotype"/>
-                <w:color w:val="4A4A4A"/>
-                <w:sz w:val="20"/>
-                <w:szCs w:val="20"/>
-              </w:rPr>
-              <w:t xml:space="preserve"> is a programmer who is an eager and fast learner with 3 years of experience in programming and game development, as well as solving programming problems with programming paradigms.  </w:t>
+              <w:t>Loejee Miguel Dulaugon is a programmer who is an eager and fast learner with 3 years of experience in programming and game development, as well as solving programming problems with programming paradigms.  </w:t>
             </w:r>
           </w:p>
           <w:p>
@@ -431,8 +378,6 @@
               </w:rPr>
               <w:t>n</w:t>
             </w:r>
-            <w:bookmarkStart w:id="0" w:name="_GoBack"/>
-            <w:bookmarkEnd w:id="0"/>
             <w:r>
               <w:rPr>
                 <w:rStyle w:val="left-box"/>
@@ -462,51 +407,7 @@
                 <w:sz w:val="20"/>
                 <w:szCs w:val="20"/>
               </w:rPr>
-              <w:t xml:space="preserve"> with Next.js, </w:t>
-            </w:r>
-            <w:proofErr w:type="spellStart"/>
-            <w:r>
-              <w:rPr>
-                <w:rStyle w:val="left-box"/>
-                <w:rFonts w:ascii="Palatino Linotype" w:eastAsia="Palatino Linotype" w:hAnsi="Palatino Linotype" w:cs="Palatino Linotype"/>
-                <w:color w:val="4A4A4A"/>
-                <w:sz w:val="20"/>
-                <w:szCs w:val="20"/>
-              </w:rPr>
-              <w:t>Vercel</w:t>
-            </w:r>
-            <w:proofErr w:type="spellEnd"/>
-            <w:r>
-              <w:rPr>
-                <w:rStyle w:val="left-box"/>
-                <w:rFonts w:ascii="Palatino Linotype" w:eastAsia="Palatino Linotype" w:hAnsi="Palatino Linotype" w:cs="Palatino Linotype"/>
-                <w:color w:val="4A4A4A"/>
-                <w:sz w:val="20"/>
-                <w:szCs w:val="20"/>
-              </w:rPr>
-              <w:t xml:space="preserve"> and Sanity. </w:t>
-            </w:r>
-            <w:proofErr w:type="gramStart"/>
-            <w:r>
-              <w:rPr>
-                <w:rStyle w:val="left-box"/>
-                <w:rFonts w:ascii="Palatino Linotype" w:eastAsia="Palatino Linotype" w:hAnsi="Palatino Linotype" w:cs="Palatino Linotype"/>
-                <w:color w:val="4A4A4A"/>
-                <w:sz w:val="20"/>
-                <w:szCs w:val="20"/>
-              </w:rPr>
-              <w:t>under</w:t>
-            </w:r>
-            <w:proofErr w:type="gramEnd"/>
-            <w:r>
-              <w:rPr>
-                <w:rStyle w:val="left-box"/>
-                <w:rFonts w:ascii="Palatino Linotype" w:eastAsia="Palatino Linotype" w:hAnsi="Palatino Linotype" w:cs="Palatino Linotype"/>
-                <w:color w:val="4A4A4A"/>
-                <w:sz w:val="20"/>
-                <w:szCs w:val="20"/>
-              </w:rPr>
-              <w:t xml:space="preserve"> a strict deadline for easy to manage system.</w:t>
+              <w:t xml:space="preserve"> with Next.js, Vercel and Sanity. under a strict deadline for easy to manage system.</w:t>
             </w:r>
           </w:p>
           <w:p>
@@ -581,29 +482,7 @@
                 <w:sz w:val="20"/>
                 <w:szCs w:val="20"/>
               </w:rPr>
-              <w:t xml:space="preserve"> which uses Flutter, </w:t>
-            </w:r>
-            <w:proofErr w:type="spellStart"/>
-            <w:r>
-              <w:rPr>
-                <w:rStyle w:val="left-box"/>
-                <w:rFonts w:ascii="Palatino Linotype" w:eastAsia="Palatino Linotype" w:hAnsi="Palatino Linotype" w:cs="Palatino Linotype"/>
-                <w:color w:val="4A4A4A"/>
-                <w:sz w:val="20"/>
-                <w:szCs w:val="20"/>
-              </w:rPr>
-              <w:t>HiveDB</w:t>
-            </w:r>
-            <w:proofErr w:type="spellEnd"/>
-            <w:r>
-              <w:rPr>
-                <w:rStyle w:val="left-box"/>
-                <w:rFonts w:ascii="Palatino Linotype" w:eastAsia="Palatino Linotype" w:hAnsi="Palatino Linotype" w:cs="Palatino Linotype"/>
-                <w:color w:val="4A4A4A"/>
-                <w:sz w:val="20"/>
-                <w:szCs w:val="20"/>
-              </w:rPr>
-              <w:t>, and Provider State Management to implement an Audio Player and an intuitive UI and easy Database control.</w:t>
+              <w:t xml:space="preserve"> which uses Flutter, HiveDB, and Provider State Management to implement an Audio Player and an intuitive UI and easy Database control.</w:t>
             </w:r>
           </w:p>
           <w:p>
@@ -653,29 +532,7 @@
                 <w:sz w:val="20"/>
                 <w:szCs w:val="20"/>
               </w:rPr>
-              <w:t xml:space="preserve">that uses Flutter, </w:t>
-            </w:r>
-            <w:proofErr w:type="spellStart"/>
-            <w:r>
-              <w:rPr>
-                <w:rStyle w:val="left-box"/>
-                <w:rFonts w:ascii="Palatino Linotype" w:eastAsia="Palatino Linotype" w:hAnsi="Palatino Linotype" w:cs="Palatino Linotype"/>
-                <w:color w:val="4A4A4A"/>
-                <w:sz w:val="20"/>
-                <w:szCs w:val="20"/>
-              </w:rPr>
-              <w:t>HiveDB</w:t>
-            </w:r>
-            <w:proofErr w:type="spellEnd"/>
-            <w:r>
-              <w:rPr>
-                <w:rStyle w:val="left-box"/>
-                <w:rFonts w:ascii="Palatino Linotype" w:eastAsia="Palatino Linotype" w:hAnsi="Palatino Linotype" w:cs="Palatino Linotype"/>
-                <w:color w:val="4A4A4A"/>
-                <w:sz w:val="20"/>
-                <w:szCs w:val="20"/>
-              </w:rPr>
-              <w:t>, and Provider State Management to implement flashlight control with ease and saving user-made presets.</w:t>
+              <w:t>that uses Flutter, HiveDB, and Provider State Management to implement flashlight control with ease and saving user-made presets.</w:t>
             </w:r>
           </w:p>
           <w:p>
@@ -725,51 +582,7 @@
                 <w:sz w:val="20"/>
                 <w:szCs w:val="20"/>
               </w:rPr>
-              <w:t xml:space="preserve">, created with the </w:t>
-            </w:r>
-            <w:proofErr w:type="spellStart"/>
-            <w:r>
-              <w:rPr>
-                <w:rStyle w:val="left-box"/>
-                <w:rFonts w:ascii="Palatino Linotype" w:eastAsia="Palatino Linotype" w:hAnsi="Palatino Linotype" w:cs="Palatino Linotype"/>
-                <w:color w:val="4A4A4A"/>
-                <w:sz w:val="20"/>
-                <w:szCs w:val="20"/>
-              </w:rPr>
-              <w:t>Godot</w:t>
-            </w:r>
-            <w:proofErr w:type="spellEnd"/>
-            <w:r>
-              <w:rPr>
-                <w:rStyle w:val="left-box"/>
-                <w:rFonts w:ascii="Palatino Linotype" w:eastAsia="Palatino Linotype" w:hAnsi="Palatino Linotype" w:cs="Palatino Linotype"/>
-                <w:color w:val="4A4A4A"/>
-                <w:sz w:val="20"/>
-                <w:szCs w:val="20"/>
-              </w:rPr>
-              <w:t xml:space="preserve"> Engine to allow for a fun </w:t>
-            </w:r>
-            <w:proofErr w:type="spellStart"/>
-            <w:r>
-              <w:rPr>
-                <w:rStyle w:val="left-box"/>
-                <w:rFonts w:ascii="Palatino Linotype" w:eastAsia="Palatino Linotype" w:hAnsi="Palatino Linotype" w:cs="Palatino Linotype"/>
-                <w:color w:val="4A4A4A"/>
-                <w:sz w:val="20"/>
-                <w:szCs w:val="20"/>
-              </w:rPr>
-              <w:t>gameplay</w:t>
-            </w:r>
-            <w:proofErr w:type="spellEnd"/>
-            <w:r>
-              <w:rPr>
-                <w:rStyle w:val="left-box"/>
-                <w:rFonts w:ascii="Palatino Linotype" w:eastAsia="Palatino Linotype" w:hAnsi="Palatino Linotype" w:cs="Palatino Linotype"/>
-                <w:color w:val="4A4A4A"/>
-                <w:sz w:val="20"/>
-                <w:szCs w:val="20"/>
-              </w:rPr>
-              <w:t xml:space="preserve"> with a distinctive UI that implements </w:t>
+              <w:t xml:space="preserve">, created with the Godot Engine to allow for a fun gameplay with a distinctive UI that implements </w:t>
             </w:r>
             <w:r>
               <w:rPr>
@@ -781,22 +594,8 @@
                 <w:sz w:val="20"/>
                 <w:szCs w:val="20"/>
               </w:rPr>
-              <w:t xml:space="preserve">Google </w:t>
-            </w:r>
-            <w:proofErr w:type="spellStart"/>
-            <w:r>
-              <w:rPr>
-                <w:rStyle w:val="Strong1"/>
-                <w:rFonts w:ascii="Palatino Linotype" w:eastAsia="Palatino Linotype" w:hAnsi="Palatino Linotype" w:cs="Palatino Linotype"/>
-                <w:b/>
-                <w:bCs/>
-                <w:color w:val="4A4A4A"/>
-                <w:sz w:val="20"/>
-                <w:szCs w:val="20"/>
-              </w:rPr>
-              <w:t>AdMob</w:t>
-            </w:r>
-            <w:proofErr w:type="spellEnd"/>
+              <w:t>Google AdMob</w:t>
+            </w:r>
             <w:r>
               <w:rPr>
                 <w:rStyle w:val="left-box"/>
@@ -867,9 +666,18 @@
                 <w:sz w:val="20"/>
                 <w:szCs w:val="20"/>
               </w:rPr>
-              <w:t xml:space="preserve">Svelte.js and </w:t>
-            </w:r>
-            <w:proofErr w:type="spellStart"/>
+              <w:t>Svelte.js and Vercel</w:t>
+            </w:r>
+            <w:r>
+              <w:rPr>
+                <w:rStyle w:val="left-box"/>
+                <w:rFonts w:ascii="Palatino Linotype" w:eastAsia="Palatino Linotype" w:hAnsi="Palatino Linotype" w:cs="Palatino Linotype"/>
+                <w:color w:val="4A4A4A"/>
+                <w:sz w:val="20"/>
+                <w:szCs w:val="20"/>
+              </w:rPr>
+              <w:t xml:space="preserve"> to create a responsive website with easy version control and instant update to changes in code using </w:t>
+            </w:r>
             <w:r>
               <w:rPr>
                 <w:rStyle w:val="Strong1"/>
@@ -880,33 +688,8 @@
                 <w:sz w:val="20"/>
                 <w:szCs w:val="20"/>
               </w:rPr>
-              <w:t>Vercel</w:t>
-            </w:r>
-            <w:proofErr w:type="spellEnd"/>
-            <w:r>
-              <w:rPr>
-                <w:rStyle w:val="left-box"/>
-                <w:rFonts w:ascii="Palatino Linotype" w:eastAsia="Palatino Linotype" w:hAnsi="Palatino Linotype" w:cs="Palatino Linotype"/>
-                <w:color w:val="4A4A4A"/>
-                <w:sz w:val="20"/>
-                <w:szCs w:val="20"/>
-              </w:rPr>
-              <w:t xml:space="preserve"> to create a responsive website with easy version control and instant update to changes in code using </w:t>
-            </w:r>
-            <w:proofErr w:type="spellStart"/>
-            <w:r>
-              <w:rPr>
-                <w:rStyle w:val="Strong1"/>
-                <w:rFonts w:ascii="Palatino Linotype" w:eastAsia="Palatino Linotype" w:hAnsi="Palatino Linotype" w:cs="Palatino Linotype"/>
-                <w:b/>
-                <w:bCs/>
-                <w:color w:val="4A4A4A"/>
-                <w:sz w:val="20"/>
-                <w:szCs w:val="20"/>
-              </w:rPr>
               <w:t>Git</w:t>
             </w:r>
-            <w:proofErr w:type="spellEnd"/>
             <w:r>
               <w:rPr>
                 <w:rStyle w:val="left-box"/>
@@ -970,29 +753,7 @@
                 <w:sz w:val="20"/>
                 <w:szCs w:val="20"/>
               </w:rPr>
-              <w:t xml:space="preserve">Known Languages: English, Tagalog, </w:t>
-            </w:r>
-            <w:proofErr w:type="spellStart"/>
-            <w:r>
-              <w:rPr>
-                <w:rStyle w:val="left-box"/>
-                <w:rFonts w:ascii="Palatino Linotype" w:eastAsia="Palatino Linotype" w:hAnsi="Palatino Linotype" w:cs="Palatino Linotype"/>
-                <w:color w:val="4A4A4A"/>
-                <w:sz w:val="20"/>
-                <w:szCs w:val="20"/>
-              </w:rPr>
-              <w:t>Bisaya</w:t>
-            </w:r>
-            <w:proofErr w:type="spellEnd"/>
-            <w:r>
-              <w:rPr>
-                <w:rStyle w:val="left-box"/>
-                <w:rFonts w:ascii="Palatino Linotype" w:eastAsia="Palatino Linotype" w:hAnsi="Palatino Linotype" w:cs="Palatino Linotype"/>
-                <w:color w:val="4A4A4A"/>
-                <w:sz w:val="20"/>
-                <w:szCs w:val="20"/>
-              </w:rPr>
-              <w:t xml:space="preserve"> and Japanese. </w:t>
+              <w:t>Known Languages: English, Tagalog, Bisaya and Japanese. </w:t>
             </w:r>
           </w:p>
           <w:p>
@@ -1456,7 +1217,6 @@
                     </w:rPr>
                     <w:t xml:space="preserve"> </w:t>
                   </w:r>
-                  <w:proofErr w:type="spellStart"/>
                   <w:r>
                     <w:rPr>
                       <w:rStyle w:val="span"/>
@@ -1467,7 +1227,6 @@
                     </w:rPr>
                     <w:t>Panabo</w:t>
                   </w:r>
-                  <w:proofErr w:type="spellEnd"/>
                   <w:r>
                     <w:rPr>
                       <w:rStyle w:val="span"/>
@@ -1599,7 +1358,6 @@
                       <w:szCs w:val="20"/>
                     </w:rPr>
                   </w:pPr>
-                  <w:proofErr w:type="spellStart"/>
                   <w:r>
                     <w:rPr>
                       <w:rFonts w:ascii="Palatino Linotype" w:hAnsi="Palatino Linotype"/>
@@ -1608,7 +1366,6 @@
                     </w:rPr>
                     <w:t>GuyWithBag</w:t>
                   </w:r>
-                  <w:proofErr w:type="spellEnd"/>
                 </w:p>
               </w:tc>
             </w:tr>
@@ -1951,9 +1708,8 @@
                 <w:sz w:val="20"/>
                 <w:szCs w:val="20"/>
               </w:rPr>
-              <w:t xml:space="preserve">Dart, </w:t>
-            </w:r>
-            <w:proofErr w:type="spellStart"/>
+              <w:t>Dart, GDScript, Java, JavaScript</w:t>
+            </w:r>
             <w:r>
               <w:rPr>
                 <w:rStyle w:val="singlecolumnspanpaddedlinenth-child1"/>
@@ -1962,9 +1718,8 @@
                 <w:sz w:val="20"/>
                 <w:szCs w:val="20"/>
               </w:rPr>
-              <w:t>GDScript</w:t>
-            </w:r>
-            <w:proofErr w:type="spellEnd"/>
+              <w:t>, Typescript</w:t>
+            </w:r>
             <w:r>
               <w:rPr>
                 <w:rStyle w:val="singlecolumnspanpaddedlinenth-child1"/>
@@ -1973,7 +1728,29 @@
                 <w:sz w:val="20"/>
                 <w:szCs w:val="20"/>
               </w:rPr>
-              <w:t>, Java, JavaScript</w:t>
+              <w:t xml:space="preserve">, </w:t>
+            </w:r>
+            <w:r>
+              <w:rPr>
+                <w:rStyle w:val="singlecolumnspanpaddedlinenth-child1"/>
+                <w:rFonts w:ascii="Palatino Linotype" w:eastAsia="Palatino Linotype" w:hAnsi="Palatino Linotype" w:cs="Palatino Linotype"/>
+                <w:color w:val="4A4A4A"/>
+                <w:sz w:val="20"/>
+                <w:szCs w:val="20"/>
+              </w:rPr>
+              <w:t>My</w:t>
+            </w:r>
+            <w:bookmarkStart w:id="0" w:name="_GoBack"/>
+            <w:bookmarkEnd w:id="0"/>
+            <w:r>
+              <w:rPr>
+                <w:rStyle w:val="singlecolumnspanpaddedlinenth-child1"/>
+                <w:rFonts w:ascii="Palatino Linotype" w:eastAsia="Palatino Linotype" w:hAnsi="Palatino Linotype" w:cs="Palatino Linotype"/>
+                <w:color w:val="4A4A4A"/>
+                <w:sz w:val="20"/>
+                <w:szCs w:val="20"/>
+              </w:rPr>
+              <w:t>SQL</w:t>
             </w:r>
           </w:p>
           <w:p>
@@ -2013,9 +1790,8 @@
                 <w:sz w:val="20"/>
                 <w:szCs w:val="20"/>
               </w:rPr>
-              <w:t xml:space="preserve">Flutter, </w:t>
-            </w:r>
-            <w:proofErr w:type="spellStart"/>
+              <w:t>Flutter, Godot Engine, Svelte.js</w:t>
+            </w:r>
             <w:r>
               <w:rPr>
                 <w:rStyle w:val="singlecolumnspanpaddedlinenth-child1"/>
@@ -2024,18 +1800,7 @@
                 <w:sz w:val="20"/>
                 <w:szCs w:val="20"/>
               </w:rPr>
-              <w:t>Godot</w:t>
-            </w:r>
-            <w:proofErr w:type="spellEnd"/>
-            <w:r>
-              <w:rPr>
-                <w:rStyle w:val="singlecolumnspanpaddedlinenth-child1"/>
-                <w:rFonts w:ascii="Palatino Linotype" w:eastAsia="Palatino Linotype" w:hAnsi="Palatino Linotype" w:cs="Palatino Linotype"/>
-                <w:color w:val="4A4A4A"/>
-                <w:sz w:val="20"/>
-                <w:szCs w:val="20"/>
-              </w:rPr>
-              <w:t xml:space="preserve"> Engine, Svelte.js</w:t>
+              <w:t>, React.js</w:t>
             </w:r>
           </w:p>
           <w:p>
@@ -2077,69 +1842,8 @@
                 <w:szCs w:val="20"/>
                 <w:shd w:val="clear" w:color="auto" w:fill="auto"/>
               </w:rPr>
-              <w:t xml:space="preserve">VS Code, </w:t>
-            </w:r>
-            <w:proofErr w:type="spellStart"/>
-            <w:r>
-              <w:rPr>
-                <w:rStyle w:val="right-box"/>
-                <w:rFonts w:ascii="Palatino Linotype" w:eastAsia="Palatino Linotype" w:hAnsi="Palatino Linotype" w:cs="Palatino Linotype"/>
-                <w:color w:val="4A4A4A"/>
-                <w:sz w:val="20"/>
-                <w:szCs w:val="20"/>
-                <w:shd w:val="clear" w:color="auto" w:fill="auto"/>
-              </w:rPr>
-              <w:t>Vercel</w:t>
-            </w:r>
-            <w:proofErr w:type="spellEnd"/>
-            <w:r>
-              <w:rPr>
-                <w:rStyle w:val="right-box"/>
-                <w:rFonts w:ascii="Palatino Linotype" w:eastAsia="Palatino Linotype" w:hAnsi="Palatino Linotype" w:cs="Palatino Linotype"/>
-                <w:color w:val="4A4A4A"/>
-                <w:sz w:val="20"/>
-                <w:szCs w:val="20"/>
-                <w:shd w:val="clear" w:color="auto" w:fill="auto"/>
-              </w:rPr>
-              <w:t xml:space="preserve">, </w:t>
-            </w:r>
-            <w:proofErr w:type="spellStart"/>
-            <w:r>
-              <w:rPr>
-                <w:rStyle w:val="right-box"/>
-                <w:rFonts w:ascii="Palatino Linotype" w:eastAsia="Palatino Linotype" w:hAnsi="Palatino Linotype" w:cs="Palatino Linotype"/>
-                <w:color w:val="4A4A4A"/>
-                <w:sz w:val="20"/>
-                <w:szCs w:val="20"/>
-                <w:shd w:val="clear" w:color="auto" w:fill="auto"/>
-              </w:rPr>
-              <w:t>Git</w:t>
-            </w:r>
-            <w:proofErr w:type="spellEnd"/>
-            <w:r>
-              <w:rPr>
-                <w:rStyle w:val="right-box"/>
-                <w:rFonts w:ascii="Palatino Linotype" w:eastAsia="Palatino Linotype" w:hAnsi="Palatino Linotype" w:cs="Palatino Linotype"/>
-                <w:color w:val="4A4A4A"/>
-                <w:sz w:val="20"/>
-                <w:szCs w:val="20"/>
-                <w:shd w:val="clear" w:color="auto" w:fill="auto"/>
-              </w:rPr>
-              <w:t xml:space="preserve">, </w:t>
-            </w:r>
-            <w:proofErr w:type="spellStart"/>
-            <w:r>
-              <w:rPr>
-                <w:rStyle w:val="right-box"/>
-                <w:rFonts w:ascii="Palatino Linotype" w:eastAsia="Palatino Linotype" w:hAnsi="Palatino Linotype" w:cs="Palatino Linotype"/>
-                <w:color w:val="4A4A4A"/>
-                <w:sz w:val="20"/>
-                <w:szCs w:val="20"/>
-                <w:shd w:val="clear" w:color="auto" w:fill="auto"/>
-              </w:rPr>
-              <w:t>Github</w:t>
-            </w:r>
-            <w:proofErr w:type="spellEnd"/>
+              <w:t>VS Code, Vercel, Git, Github</w:t>
+            </w:r>
           </w:p>
           <w:p>
             <w:pPr>
@@ -2413,7 +2117,6 @@
                 <w:shd w:val="clear" w:color="auto" w:fill="auto"/>
               </w:rPr>
             </w:pPr>
-            <w:proofErr w:type="spellStart"/>
             <w:r>
               <w:rPr>
                 <w:rStyle w:val="span"/>
@@ -2422,18 +2125,7 @@
                 <w:sz w:val="20"/>
                 <w:szCs w:val="20"/>
               </w:rPr>
-              <w:t>Tagum</w:t>
-            </w:r>
-            <w:proofErr w:type="spellEnd"/>
-            <w:r>
-              <w:rPr>
-                <w:rStyle w:val="span"/>
-                <w:rFonts w:ascii="Palatino Linotype" w:eastAsia="Palatino Linotype" w:hAnsi="Palatino Linotype" w:cs="Palatino Linotype"/>
-                <w:color w:val="4A4A4A"/>
-                <w:sz w:val="20"/>
-                <w:szCs w:val="20"/>
-              </w:rPr>
-              <w:t xml:space="preserve"> City</w:t>
+              <w:t>Tagum City</w:t>
             </w:r>
           </w:p>
           <w:p>
@@ -2505,29 +2197,7 @@
                 <w:sz w:val="20"/>
                 <w:szCs w:val="20"/>
               </w:rPr>
-              <w:t xml:space="preserve">Recipient of </w:t>
-            </w:r>
-            <w:proofErr w:type="spellStart"/>
-            <w:r>
-              <w:rPr>
-                <w:rStyle w:val="span"/>
-                <w:rFonts w:ascii="Palatino Linotype" w:eastAsia="Palatino Linotype" w:hAnsi="Palatino Linotype" w:cs="Palatino Linotype"/>
-                <w:color w:val="4A4A4A"/>
-                <w:sz w:val="20"/>
-                <w:szCs w:val="20"/>
-              </w:rPr>
-              <w:t>Pasundayag</w:t>
-            </w:r>
-            <w:proofErr w:type="spellEnd"/>
-            <w:r>
-              <w:rPr>
-                <w:rStyle w:val="span"/>
-                <w:rFonts w:ascii="Palatino Linotype" w:eastAsia="Palatino Linotype" w:hAnsi="Palatino Linotype" w:cs="Palatino Linotype"/>
-                <w:color w:val="4A4A4A"/>
-                <w:sz w:val="20"/>
-                <w:szCs w:val="20"/>
-              </w:rPr>
-              <w:t xml:space="preserve"> ILS Expo 2022 My Work Immersion Journey Best in Graphics/Digital Application, 2nd Semester, Grade 12</w:t>
+              <w:t>Recipient of Pasundayag ILS Expo 2022 My Work Immersion Journey Best in Graphics/Digital Application, 2nd Semester, Grade 12</w:t>
             </w:r>
           </w:p>
           <w:p>
@@ -2555,29 +2225,7 @@
                 <w:sz w:val="20"/>
                 <w:szCs w:val="20"/>
               </w:rPr>
-              <w:t xml:space="preserve">Recipient of </w:t>
-            </w:r>
-            <w:proofErr w:type="spellStart"/>
-            <w:r>
-              <w:rPr>
-                <w:rStyle w:val="span"/>
-                <w:rFonts w:ascii="Palatino Linotype" w:eastAsia="Palatino Linotype" w:hAnsi="Palatino Linotype" w:cs="Palatino Linotype"/>
-                <w:color w:val="4A4A4A"/>
-                <w:sz w:val="20"/>
-                <w:szCs w:val="20"/>
-              </w:rPr>
-              <w:t>Pasundayag</w:t>
-            </w:r>
-            <w:proofErr w:type="spellEnd"/>
-            <w:r>
-              <w:rPr>
-                <w:rStyle w:val="span"/>
-                <w:rFonts w:ascii="Palatino Linotype" w:eastAsia="Palatino Linotype" w:hAnsi="Palatino Linotype" w:cs="Palatino Linotype"/>
-                <w:color w:val="4A4A4A"/>
-                <w:sz w:val="20"/>
-                <w:szCs w:val="20"/>
-              </w:rPr>
-              <w:t xml:space="preserve"> ILS Expo 2022 III Research Best in Graphics/Digital Application, 2nd Semester, Grade 12</w:t>
+              <w:t>Recipient of Pasundayag ILS Expo 2022 III Research Best in Graphics/Digital Application, 2nd Semester, Grade 12</w:t>
             </w:r>
           </w:p>
           <w:p>
@@ -2628,7 +2276,6 @@
                 <w:shd w:val="clear" w:color="auto" w:fill="auto"/>
               </w:rPr>
             </w:pPr>
-            <w:proofErr w:type="spellStart"/>
             <w:r>
               <w:rPr>
                 <w:rStyle w:val="txtBoldCharacter"/>
@@ -2637,31 +2284,8 @@
                 <w:sz w:val="20"/>
                 <w:szCs w:val="20"/>
               </w:rPr>
-              <w:t>Maryknoll</w:t>
-            </w:r>
-            <w:proofErr w:type="spellEnd"/>
-            <w:r>
-              <w:rPr>
-                <w:rStyle w:val="txtBoldCharacter"/>
-                <w:rFonts w:ascii="Palatino Linotype" w:eastAsia="Palatino Linotype" w:hAnsi="Palatino Linotype" w:cs="Palatino Linotype"/>
-                <w:color w:val="4A4A4A"/>
-                <w:sz w:val="20"/>
-                <w:szCs w:val="20"/>
-              </w:rPr>
-              <w:t xml:space="preserve"> College Of </w:t>
-            </w:r>
-            <w:proofErr w:type="spellStart"/>
-            <w:r>
-              <w:rPr>
-                <w:rStyle w:val="txtBoldCharacter"/>
-                <w:rFonts w:ascii="Palatino Linotype" w:eastAsia="Palatino Linotype" w:hAnsi="Palatino Linotype" w:cs="Palatino Linotype"/>
-                <w:color w:val="4A4A4A"/>
-                <w:sz w:val="20"/>
-                <w:szCs w:val="20"/>
-              </w:rPr>
-              <w:t>Panabo</w:t>
-            </w:r>
-            <w:proofErr w:type="spellEnd"/>
+              <w:t>Maryknoll College Of Panabo</w:t>
+            </w:r>
           </w:p>
           <w:p>
             <w:pPr>
@@ -2676,7 +2300,6 @@
                 <w:shd w:val="clear" w:color="auto" w:fill="auto"/>
               </w:rPr>
             </w:pPr>
-            <w:proofErr w:type="spellStart"/>
             <w:r>
               <w:rPr>
                 <w:rStyle w:val="span"/>
@@ -2685,18 +2308,7 @@
                 <w:sz w:val="20"/>
                 <w:szCs w:val="20"/>
               </w:rPr>
-              <w:t>Panabo</w:t>
-            </w:r>
-            <w:proofErr w:type="spellEnd"/>
-            <w:r>
-              <w:rPr>
-                <w:rStyle w:val="span"/>
-                <w:rFonts w:ascii="Palatino Linotype" w:eastAsia="Palatino Linotype" w:hAnsi="Palatino Linotype" w:cs="Palatino Linotype"/>
-                <w:color w:val="4A4A4A"/>
-                <w:sz w:val="20"/>
-                <w:szCs w:val="20"/>
-              </w:rPr>
-              <w:t xml:space="preserve"> City</w:t>
+              <w:t>Panabo City</w:t>
             </w:r>
           </w:p>
           <w:p>
@@ -2860,7 +2472,7 @@
         <v:path o:extrusionok="f" gradientshapeok="t" o:connecttype="rect"/>
         <o:lock v:ext="edit" aspectratio="t"/>
       </v:shapetype>
-      <v:shape id="_x0000_i1029" type="#_x0000_t75" style="width:48pt;height:48pt;flip:x;visibility:visible;mso-wrap-style:square" o:bullet="t">
+      <v:shape id="_x0000_i1028" type="#_x0000_t75" style="width:48pt;height:48pt;flip:x;visibility:visible;mso-wrap-style:square" o:bullet="t">
         <v:imagedata r:id="rId1" o:title=""/>
       </v:shape>
     </w:pict>

</xml_diff>

<commit_message>
added bold to text
</commit_message>
<xml_diff>
--- a/LoejeeMiguel_Dulaugon_Resume.docx
+++ b/LoejeeMiguel_Dulaugon_Resume.docx
@@ -575,6 +575,7 @@
               <w:rPr>
                 <w:rStyle w:val="left-box"/>
                 <w:rFonts w:ascii="Palatino Linotype" w:eastAsia="Palatino Linotype" w:hAnsi="Palatino Linotype" w:cs="Palatino Linotype"/>
+                <w:b/>
                 <w:color w:val="4A4A4A"/>
                 <w:sz w:val="18"/>
                 <w:szCs w:val="18"/>
@@ -586,11 +587,22 @@
               <w:rPr>
                 <w:rStyle w:val="left-box"/>
                 <w:rFonts w:ascii="Palatino Linotype" w:eastAsia="Palatino Linotype" w:hAnsi="Palatino Linotype" w:cs="Palatino Linotype"/>
-                <w:color w:val="4A4A4A"/>
-                <w:sz w:val="18"/>
-                <w:szCs w:val="18"/>
-              </w:rPr>
-              <w:t xml:space="preserve"> ACMS (Automated Crowd Management System) for IT Week</w:t>
+                <w:b/>
+                <w:color w:val="4A4A4A"/>
+                <w:sz w:val="18"/>
+                <w:szCs w:val="18"/>
+              </w:rPr>
+              <w:t xml:space="preserve"> ACMS (Automated Crowd Management System)</w:t>
+            </w:r>
+            <w:r>
+              <w:rPr>
+                <w:rStyle w:val="left-box"/>
+                <w:rFonts w:ascii="Palatino Linotype" w:eastAsia="Palatino Linotype" w:hAnsi="Palatino Linotype" w:cs="Palatino Linotype"/>
+                <w:color w:val="4A4A4A"/>
+                <w:sz w:val="18"/>
+                <w:szCs w:val="18"/>
+              </w:rPr>
+              <w:t xml:space="preserve"> for IT Week</w:t>
             </w:r>
             <w:r>
               <w:rPr>
@@ -622,17 +634,38 @@
                 <w:sz w:val="18"/>
                 <w:szCs w:val="18"/>
               </w:rPr>
-              <w:t xml:space="preserve"> under SAMAHAN System Development org</w:t>
-            </w:r>
-            <w:r>
-              <w:rPr>
-                <w:rStyle w:val="left-box"/>
-                <w:rFonts w:ascii="Palatino Linotype" w:eastAsia="Palatino Linotype" w:hAnsi="Palatino Linotype" w:cs="Palatino Linotype"/>
-                <w:color w:val="4A4A4A"/>
-                <w:sz w:val="18"/>
-                <w:szCs w:val="18"/>
-              </w:rPr>
-              <w:t xml:space="preserve">. </w:t>
+              <w:t xml:space="preserve"> under </w:t>
+            </w:r>
+            <w:r>
+              <w:rPr>
+                <w:rFonts w:ascii="Palatino Linotype" w:eastAsia="Palatino Linotype" w:hAnsi="Palatino Linotype" w:cs="Palatino Linotype"/>
+                <w:b/>
+                <w:color w:val="000000" w:themeColor="text1"/>
+                <w:sz w:val="18"/>
+                <w:szCs w:val="18"/>
+              </w:rPr>
+              <w:t>SAMAHAN System Development org</w:t>
+            </w:r>
+            <w:r>
+              <w:rPr>
+                <w:rStyle w:val="left-box"/>
+                <w:rFonts w:ascii="Palatino Linotype" w:eastAsia="Palatino Linotype" w:hAnsi="Palatino Linotype" w:cs="Palatino Linotype"/>
+                <w:b/>
+                <w:color w:val="4A4A4A"/>
+                <w:sz w:val="18"/>
+                <w:szCs w:val="18"/>
+              </w:rPr>
+              <w:t>.</w:t>
+            </w:r>
+            <w:r>
+              <w:rPr>
+                <w:rStyle w:val="left-box"/>
+                <w:rFonts w:ascii="Palatino Linotype" w:eastAsia="Palatino Linotype" w:hAnsi="Palatino Linotype" w:cs="Palatino Linotype"/>
+                <w:color w:val="4A4A4A"/>
+                <w:sz w:val="18"/>
+                <w:szCs w:val="18"/>
+              </w:rPr>
+              <w:t xml:space="preserve"> </w:t>
             </w:r>
           </w:p>
           <w:p>
@@ -659,6 +692,8 @@
               </w:rPr>
               <w:t>Personal Projects - Programmer, Developer, Artist:</w:t>
             </w:r>
+            <w:bookmarkStart w:id="0" w:name="_GoBack"/>
+            <w:bookmarkEnd w:id="0"/>
           </w:p>
           <w:p>
             <w:pPr>
@@ -1206,8 +1241,6 @@
               </w:rPr>
               <w:t xml:space="preserve"> </w:t>
             </w:r>
-            <w:bookmarkStart w:id="0" w:name="_GoBack"/>
-            <w:bookmarkEnd w:id="0"/>
           </w:p>
           <w:p>
             <w:pPr>
@@ -3214,7 +3247,7 @@
         <v:path o:extrusionok="f" gradientshapeok="t" o:connecttype="rect"/>
         <o:lock v:ext="edit" aspectratio="t"/>
       </v:shapetype>
-      <v:shape id="_x0000_i1046" type="#_x0000_t75" style="width:48pt;height:48pt;flip:x;visibility:visible;mso-wrap-style:square" o:bullet="t">
+      <v:shape id="_x0000_i1027" type="#_x0000_t75" style="width:48pt;height:48pt;flip:x;visibility:visible;mso-wrap-style:square" o:bullet="t">
         <v:imagedata r:id="rId1" o:title=""/>
       </v:shape>
     </w:pict>
@@ -4723,6 +4756,7 @@
   <w:style w:type="character" w:default="1" w:styleId="DefaultParagraphFont">
     <w:name w:val="Default Paragraph Font"/>
     <w:uiPriority w:val="1"/>
+    <w:semiHidden/>
     <w:unhideWhenUsed/>
   </w:style>
   <w:style w:type="table" w:default="1" w:styleId="TableNormal">

</xml_diff>

<commit_message>
Updated resume and added cv
</commit_message>
<xml_diff>
--- a/LoejeeMiguel_Dulaugon_Resume.docx
+++ b/LoejeeMiguel_Dulaugon_Resume.docx
@@ -36,7 +36,6 @@
           <w:p>
             <w:pPr>
               <w:pStyle w:val="monogram"/>
-              <w:spacing w:line="720" w:lineRule="atLeast"/>
               <w:rPr>
                 <w:rStyle w:val="divdocumentdivPARAGRAPHNAME"/>
                 <w:b/>
@@ -77,7 +76,7 @@
                           </pic:cNvPicPr>
                         </pic:nvPicPr>
                         <pic:blipFill>
-                          <a:blip r:embed="rId5"/>
+                          <a:blip r:embed="rId6"/>
                           <a:stretch>
                             <a:fillRect/>
                           </a:stretch>
@@ -100,7 +99,7 @@
           </w:p>
           <w:p>
             <w:pPr>
-              <w:spacing w:after="300" w:line="720" w:lineRule="atLeast"/>
+              <w:spacing w:after="300"/>
               <w:jc w:val="center"/>
               <w:textAlignment w:val="auto"/>
               <w:rPr>
@@ -225,7 +224,6 @@
           <w:p>
             <w:pPr>
               <w:pStyle w:val="leftboxleftpaddingcellParagraph"/>
-              <w:spacing w:line="300" w:lineRule="atLeast"/>
               <w:textAlignment w:val="auto"/>
               <w:rPr>
                 <w:rStyle w:val="leftboxleftpaddingcell"/>
@@ -254,7 +252,7 @@
               <w:pBdr>
                 <w:top w:val="none" w:sz="0" w:space="15" w:color="auto"/>
               </w:pBdr>
-              <w:spacing w:after="200"/>
+              <w:spacing w:after="200" w:line="240" w:lineRule="auto"/>
               <w:rPr>
                 <w:rStyle w:val="left-box"/>
                 <w:rFonts w:ascii="Georgia, serif" w:eastAsia="Georgia, serif" w:hAnsi="Georgia, serif" w:cs="Georgia, serif"/>
@@ -287,7 +285,7 @@
           <w:p>
             <w:pPr>
               <w:pStyle w:val="p"/>
-              <w:spacing w:after="400" w:line="300" w:lineRule="atLeast"/>
+              <w:spacing w:after="400"/>
               <w:rPr>
                 <w:rStyle w:val="left-box"/>
                 <w:rFonts w:ascii="Palatino Linotype" w:eastAsia="Palatino Linotype" w:hAnsi="Palatino Linotype" w:cs="Palatino Linotype"/>
@@ -358,7 +356,7 @@
                 <w:sz w:val="18"/>
                 <w:szCs w:val="18"/>
               </w:rPr>
-              <w:t xml:space="preserve"> years of experience in programming and game development, as well as solving programming problems with programming paradigms.  </w:t>
+              <w:t xml:space="preserve"> years of experience in programming and game development, as well as solving programming problems with programming paradigms.</w:t>
             </w:r>
           </w:p>
           <w:p>
@@ -367,9 +365,8 @@
               <w:pBdr>
                 <w:top w:val="single" w:sz="8" w:space="15" w:color="C4C4C4"/>
               </w:pBdr>
-              <w:spacing w:after="200"/>
-              <w:rPr>
-                <w:rStyle w:val="left-box"/>
+              <w:spacing w:after="200" w:line="240" w:lineRule="auto"/>
+              <w:rPr>
                 <w:rFonts w:ascii="Georgia, serif" w:eastAsia="Georgia, serif" w:hAnsi="Georgia, serif" w:cs="Georgia, serif"/>
                 <w:b/>
                 <w:bCs/>
@@ -400,7 +397,7 @@
           <w:p>
             <w:pPr>
               <w:pStyle w:val="p"/>
-              <w:spacing w:line="300" w:lineRule="atLeast"/>
+              <w:spacing w:line="276" w:lineRule="auto"/>
               <w:rPr>
                 <w:rStyle w:val="left-box"/>
                 <w:rFonts w:ascii="Palatino Linotype" w:eastAsia="Palatino Linotype" w:hAnsi="Palatino Linotype" w:cs="Palatino Linotype"/>
@@ -419,7 +416,19 @@
                 <w:sz w:val="18"/>
                 <w:szCs w:val="18"/>
               </w:rPr>
-              <w:t>Academic Projects - Programmer:</w:t>
+              <w:t>Work – Frontend Web and Mobile application development</w:t>
+            </w:r>
+            <w:r>
+              <w:rPr>
+                <w:rStyle w:val="Strong1"/>
+                <w:rFonts w:ascii="Palatino Linotype" w:eastAsia="Palatino Linotype" w:hAnsi="Palatino Linotype" w:cs="Palatino Linotype"/>
+                <w:b/>
+                <w:bCs/>
+                <w:color w:val="4A4A4A"/>
+                <w:sz w:val="18"/>
+                <w:szCs w:val="18"/>
+              </w:rPr>
+              <w:t>:</w:t>
             </w:r>
           </w:p>
           <w:p>
@@ -429,7 +438,7 @@
                 <w:ilvl w:val="0"/>
                 <w:numId w:val="1"/>
               </w:numPr>
-              <w:spacing w:line="300" w:lineRule="atLeast"/>
+              <w:spacing w:line="276" w:lineRule="auto"/>
               <w:ind w:left="240" w:hanging="232"/>
               <w:rPr>
                 <w:rStyle w:val="left-box"/>
@@ -447,22 +456,24 @@
                 <w:sz w:val="18"/>
                 <w:szCs w:val="18"/>
               </w:rPr>
-              <w:t>Learned, developed and deployed a</w:t>
-            </w:r>
-            <w:r>
-              <w:rPr>
-                <w:rStyle w:val="left-box"/>
-                <w:rFonts w:ascii="Palatino Linotype" w:eastAsia="Palatino Linotype" w:hAnsi="Palatino Linotype" w:cs="Palatino Linotype"/>
-                <w:color w:val="4A4A4A"/>
-                <w:sz w:val="18"/>
-                <w:szCs w:val="18"/>
-              </w:rPr>
-              <w:t>n</w:t>
-            </w:r>
-            <w:r>
-              <w:rPr>
-                <w:rStyle w:val="left-box"/>
-                <w:rFonts w:ascii="Palatino Linotype" w:eastAsia="Palatino Linotype" w:hAnsi="Palatino Linotype" w:cs="Palatino Linotype"/>
+              <w:t xml:space="preserve">Frontend head of S&amp;D Tech, Worked on our </w:t>
+            </w:r>
+            <w:r>
+              <w:rPr>
+                <w:rStyle w:val="left-box"/>
+                <w:rFonts w:ascii="Palatino Linotype" w:eastAsia="Palatino Linotype" w:hAnsi="Palatino Linotype" w:cs="Palatino Linotype"/>
+                <w:b/>
+                <w:color w:val="4A4A4A"/>
+                <w:sz w:val="18"/>
+                <w:szCs w:val="18"/>
+              </w:rPr>
+              <w:t>Room Monitoring Device</w:t>
+            </w:r>
+            <w:r>
+              <w:rPr>
+                <w:rStyle w:val="left-box"/>
+                <w:rFonts w:ascii="Palatino Linotype" w:eastAsia="Palatino Linotype" w:hAnsi="Palatino Linotype" w:cs="Palatino Linotype"/>
+                <w:b/>
                 <w:color w:val="4A4A4A"/>
                 <w:sz w:val="18"/>
                 <w:szCs w:val="18"/>
@@ -473,43 +484,76 @@
               <w:rPr>
                 <w:rStyle w:val="left-box"/>
                 <w:rFonts w:ascii="Palatino Linotype" w:eastAsia="Palatino Linotype" w:hAnsi="Palatino Linotype" w:cs="Palatino Linotype"/>
+                <w:color w:val="4A4A4A"/>
+                <w:sz w:val="18"/>
+                <w:szCs w:val="18"/>
+              </w:rPr>
+              <w:t xml:space="preserve">that actively monitors the room’s </w:t>
+            </w:r>
+            <w:r>
+              <w:rPr>
+                <w:rStyle w:val="left-box"/>
+                <w:rFonts w:ascii="Palatino Linotype" w:eastAsia="Palatino Linotype" w:hAnsi="Palatino Linotype" w:cs="Palatino Linotype"/>
                 <w:b/>
                 <w:color w:val="4A4A4A"/>
                 <w:sz w:val="18"/>
                 <w:szCs w:val="18"/>
               </w:rPr>
-              <w:t>E-Commerce website</w:t>
-            </w:r>
-            <w:r>
-              <w:rPr>
-                <w:rStyle w:val="left-box"/>
-                <w:rFonts w:ascii="Palatino Linotype" w:eastAsia="Palatino Linotype" w:hAnsi="Palatino Linotype" w:cs="Palatino Linotype"/>
-                <w:color w:val="4A4A4A"/>
-                <w:sz w:val="18"/>
-                <w:szCs w:val="18"/>
-              </w:rPr>
-              <w:t xml:space="preserve"> wi</w:t>
-            </w:r>
-            <w:r>
-              <w:rPr>
-                <w:rStyle w:val="left-box"/>
-                <w:rFonts w:ascii="Palatino Linotype" w:eastAsia="Palatino Linotype" w:hAnsi="Palatino Linotype" w:cs="Palatino Linotype"/>
-                <w:color w:val="4A4A4A"/>
-                <w:sz w:val="18"/>
-                <w:szCs w:val="18"/>
-              </w:rPr>
-              <w:t xml:space="preserve">th Next.js, </w:t>
+              <w:t>temperature</w:t>
+            </w:r>
+            <w:r>
+              <w:rPr>
+                <w:rStyle w:val="left-box"/>
+                <w:rFonts w:ascii="Palatino Linotype" w:eastAsia="Palatino Linotype" w:hAnsi="Palatino Linotype" w:cs="Palatino Linotype"/>
+                <w:color w:val="4A4A4A"/>
+                <w:sz w:val="18"/>
+                <w:szCs w:val="18"/>
+              </w:rPr>
+              <w:t xml:space="preserve">, </w:t>
+            </w:r>
+            <w:r>
+              <w:rPr>
+                <w:rStyle w:val="left-box"/>
+                <w:rFonts w:ascii="Palatino Linotype" w:eastAsia="Palatino Linotype" w:hAnsi="Palatino Linotype" w:cs="Palatino Linotype"/>
+                <w:b/>
+                <w:color w:val="4A4A4A"/>
+                <w:sz w:val="18"/>
+                <w:szCs w:val="18"/>
+              </w:rPr>
+              <w:t>humidity</w:t>
+            </w:r>
+            <w:r>
+              <w:rPr>
+                <w:rStyle w:val="left-box"/>
+                <w:rFonts w:ascii="Palatino Linotype" w:eastAsia="Palatino Linotype" w:hAnsi="Palatino Linotype" w:cs="Palatino Linotype"/>
+                <w:color w:val="4A4A4A"/>
+                <w:sz w:val="18"/>
+                <w:szCs w:val="18"/>
+              </w:rPr>
+              <w:t xml:space="preserve">, </w:t>
+            </w:r>
+            <w:r>
+              <w:rPr>
+                <w:rStyle w:val="left-box"/>
+                <w:rFonts w:ascii="Palatino Linotype" w:eastAsia="Palatino Linotype" w:hAnsi="Palatino Linotype" w:cs="Palatino Linotype"/>
+                <w:b/>
+                <w:color w:val="4A4A4A"/>
+                <w:sz w:val="18"/>
+                <w:szCs w:val="18"/>
+              </w:rPr>
+              <w:t xml:space="preserve">dust per </w:t>
             </w:r>
             <w:proofErr w:type="spellStart"/>
             <w:r>
               <w:rPr>
                 <w:rStyle w:val="left-box"/>
                 <w:rFonts w:ascii="Palatino Linotype" w:eastAsia="Palatino Linotype" w:hAnsi="Palatino Linotype" w:cs="Palatino Linotype"/>
-                <w:color w:val="4A4A4A"/>
-                <w:sz w:val="18"/>
-                <w:szCs w:val="18"/>
-              </w:rPr>
-              <w:t>Vercel</w:t>
+                <w:b/>
+                <w:color w:val="4A4A4A"/>
+                <w:sz w:val="18"/>
+                <w:szCs w:val="18"/>
+              </w:rPr>
+              <w:t>picometer</w:t>
             </w:r>
             <w:proofErr w:type="spellEnd"/>
             <w:r>
@@ -520,22 +564,24 @@
                 <w:sz w:val="18"/>
                 <w:szCs w:val="18"/>
               </w:rPr>
-              <w:t xml:space="preserve"> and Sanity. U</w:t>
-            </w:r>
-            <w:r>
-              <w:rPr>
-                <w:rStyle w:val="left-box"/>
-                <w:rFonts w:ascii="Palatino Linotype" w:eastAsia="Palatino Linotype" w:hAnsi="Palatino Linotype" w:cs="Palatino Linotype"/>
-                <w:color w:val="4A4A4A"/>
-                <w:sz w:val="18"/>
-                <w:szCs w:val="18"/>
-              </w:rPr>
-              <w:t>nder a strict deadline for easy to manage system.</w:t>
-            </w:r>
-            <w:r>
-              <w:rPr>
-                <w:rStyle w:val="left-box"/>
-                <w:rFonts w:ascii="Palatino Linotype" w:eastAsia="Palatino Linotype" w:hAnsi="Palatino Linotype" w:cs="Palatino Linotype"/>
+              <w:t xml:space="preserve"> and </w:t>
+            </w:r>
+            <w:r>
+              <w:rPr>
+                <w:rStyle w:val="left-box"/>
+                <w:rFonts w:ascii="Palatino Linotype" w:eastAsia="Palatino Linotype" w:hAnsi="Palatino Linotype" w:cs="Palatino Linotype"/>
+                <w:b/>
+                <w:color w:val="4A4A4A"/>
+                <w:sz w:val="18"/>
+                <w:szCs w:val="18"/>
+              </w:rPr>
+              <w:t>air quality index.</w:t>
+            </w:r>
+            <w:r>
+              <w:rPr>
+                <w:rStyle w:val="left-box"/>
+                <w:rFonts w:ascii="Palatino Linotype" w:eastAsia="Palatino Linotype" w:hAnsi="Palatino Linotype" w:cs="Palatino Linotype"/>
+                <w:b/>
                 <w:color w:val="4A4A4A"/>
                 <w:sz w:val="18"/>
                 <w:szCs w:val="18"/>
@@ -550,7 +596,7 @@
                 <w:ilvl w:val="0"/>
                 <w:numId w:val="1"/>
               </w:numPr>
-              <w:spacing w:line="300" w:lineRule="atLeast"/>
+              <w:spacing w:line="276" w:lineRule="auto"/>
               <w:ind w:left="240" w:hanging="232"/>
               <w:rPr>
                 <w:rStyle w:val="left-box"/>
@@ -602,19 +648,9 @@
                 <w:sz w:val="18"/>
                 <w:szCs w:val="18"/>
               </w:rPr>
-              <w:t xml:space="preserve"> for IT Week</w:t>
-            </w:r>
-            <w:r>
-              <w:rPr>
-                <w:rStyle w:val="left-box"/>
-                <w:rFonts w:ascii="Palatino Linotype" w:eastAsia="Palatino Linotype" w:hAnsi="Palatino Linotype" w:cs="Palatino Linotype"/>
-                <w:color w:val="4A4A4A"/>
-                <w:sz w:val="18"/>
-                <w:szCs w:val="18"/>
-              </w:rPr>
-              <w:t xml:space="preserve"> with Next.js, Storybook, and </w:t>
-            </w:r>
-            <w:hyperlink r:id="rId6" w:history="1">
+              <w:t xml:space="preserve"> for IT Week with Next.js, Storybook, and </w:t>
+            </w:r>
+            <w:hyperlink r:id="rId7" w:history="1">
               <w:r>
                 <w:rPr>
                   <w:rStyle w:val="Hyperlink"/>
@@ -661,17 +697,203 @@
               <w:rPr>
                 <w:rStyle w:val="left-box"/>
                 <w:rFonts w:ascii="Palatino Linotype" w:eastAsia="Palatino Linotype" w:hAnsi="Palatino Linotype" w:cs="Palatino Linotype"/>
+                <w:b/>
                 <w:color w:val="4A4A4A"/>
                 <w:sz w:val="18"/>
                 <w:szCs w:val="18"/>
               </w:rPr>
               <w:t xml:space="preserve"> </w:t>
+            </w:r>
+          </w:p>
+          <w:p>
+            <w:pPr>
+              <w:pStyle w:val="divdocumentulli"/>
+              <w:numPr>
+                <w:ilvl w:val="0"/>
+                <w:numId w:val="1"/>
+              </w:numPr>
+              <w:spacing w:line="276" w:lineRule="auto"/>
+              <w:ind w:left="240" w:hanging="232"/>
+              <w:rPr>
+                <w:rStyle w:val="left-box"/>
+                <w:rFonts w:ascii="Palatino Linotype" w:eastAsia="Palatino Linotype" w:hAnsi="Palatino Linotype" w:cs="Palatino Linotype"/>
+                <w:color w:val="4A4A4A"/>
+                <w:sz w:val="18"/>
+                <w:szCs w:val="18"/>
+              </w:rPr>
+            </w:pPr>
+            <w:r>
+              <w:rPr>
+                <w:rStyle w:val="left-box"/>
+                <w:rFonts w:ascii="Palatino Linotype" w:eastAsia="Palatino Linotype" w:hAnsi="Palatino Linotype" w:cs="Palatino Linotype"/>
+                <w:color w:val="4A4A4A"/>
+                <w:sz w:val="18"/>
+                <w:szCs w:val="18"/>
+              </w:rPr>
+              <w:t>Wor</w:t>
+            </w:r>
+            <w:r>
+              <w:rPr>
+                <w:rStyle w:val="left-box"/>
+                <w:rFonts w:ascii="Palatino Linotype" w:eastAsia="Palatino Linotype" w:hAnsi="Palatino Linotype" w:cs="Palatino Linotype"/>
+                <w:color w:val="4A4A4A"/>
+                <w:sz w:val="18"/>
+                <w:szCs w:val="18"/>
+              </w:rPr>
+              <w:t xml:space="preserve">ked as a Frontend programmer for SAMAHAN’s All for More website with </w:t>
+            </w:r>
+            <w:r>
+              <w:rPr>
+                <w:rStyle w:val="left-box"/>
+                <w:rFonts w:ascii="Palatino Linotype" w:eastAsia="Palatino Linotype" w:hAnsi="Palatino Linotype" w:cs="Palatino Linotype"/>
+                <w:color w:val="4A4A4A"/>
+                <w:sz w:val="18"/>
+                <w:szCs w:val="18"/>
+              </w:rPr>
+              <w:t>Next.js, Storybook,</w:t>
+            </w:r>
+            <w:r>
+              <w:rPr>
+                <w:rStyle w:val="left-box"/>
+                <w:rFonts w:ascii="Palatino Linotype" w:eastAsia="Palatino Linotype" w:hAnsi="Palatino Linotype" w:cs="Palatino Linotype"/>
+                <w:color w:val="4A4A4A"/>
+                <w:sz w:val="18"/>
+                <w:szCs w:val="18"/>
+              </w:rPr>
+              <w:t xml:space="preserve"> Tailwind,</w:t>
+            </w:r>
+            <w:r>
+              <w:rPr>
+                <w:rStyle w:val="left-box"/>
+                <w:rFonts w:ascii="Palatino Linotype" w:eastAsia="Palatino Linotype" w:hAnsi="Palatino Linotype" w:cs="Palatino Linotype"/>
+                <w:color w:val="4A4A4A"/>
+                <w:sz w:val="18"/>
+                <w:szCs w:val="18"/>
+              </w:rPr>
+              <w:t xml:space="preserve"> </w:t>
+            </w:r>
+            <w:hyperlink r:id="rId8" w:history="1">
+              <w:proofErr w:type="gramStart"/>
+              <w:r>
+                <w:rPr>
+                  <w:rStyle w:val="Hyperlink"/>
+                  <w:rFonts w:ascii="Palatino Linotype" w:eastAsia="Palatino Linotype" w:hAnsi="Palatino Linotype" w:cs="Palatino Linotype"/>
+                  <w:color w:val="000000" w:themeColor="text1"/>
+                  <w:sz w:val="18"/>
+                  <w:szCs w:val="18"/>
+                  <w:u w:val="none"/>
+                </w:rPr>
+                <w:t>Radix</w:t>
+              </w:r>
+              <w:proofErr w:type="gramEnd"/>
+              <w:r>
+                <w:rPr>
+                  <w:rStyle w:val="Hyperlink"/>
+                  <w:rFonts w:ascii="Palatino Linotype" w:eastAsia="Palatino Linotype" w:hAnsi="Palatino Linotype" w:cs="Palatino Linotype"/>
+                  <w:color w:val="000000" w:themeColor="text1"/>
+                  <w:sz w:val="18"/>
+                  <w:szCs w:val="18"/>
+                  <w:u w:val="none"/>
+                </w:rPr>
+                <w:t xml:space="preserve"> UI Primitives</w:t>
+              </w:r>
+            </w:hyperlink>
+            <w:r>
+              <w:rPr>
+                <w:rFonts w:ascii="Palatino Linotype" w:eastAsia="Palatino Linotype" w:hAnsi="Palatino Linotype" w:cs="Palatino Linotype"/>
+                <w:color w:val="000000" w:themeColor="text1"/>
+                <w:sz w:val="18"/>
+                <w:szCs w:val="18"/>
+              </w:rPr>
+              <w:t xml:space="preserve"> under </w:t>
+            </w:r>
+            <w:r>
+              <w:rPr>
+                <w:rFonts w:ascii="Palatino Linotype" w:eastAsia="Palatino Linotype" w:hAnsi="Palatino Linotype" w:cs="Palatino Linotype"/>
+                <w:b/>
+                <w:color w:val="000000" w:themeColor="text1"/>
+                <w:sz w:val="18"/>
+                <w:szCs w:val="18"/>
+              </w:rPr>
+              <w:t>SAMAHAN System Development department</w:t>
+            </w:r>
+            <w:r>
+              <w:rPr>
+                <w:rStyle w:val="left-box"/>
+                <w:rFonts w:ascii="Palatino Linotype" w:eastAsia="Palatino Linotype" w:hAnsi="Palatino Linotype" w:cs="Palatino Linotype"/>
+                <w:b/>
+                <w:color w:val="4A4A4A"/>
+                <w:sz w:val="18"/>
+                <w:szCs w:val="18"/>
+              </w:rPr>
+              <w:t>.</w:t>
+            </w:r>
+            <w:r>
+              <w:rPr>
+                <w:rStyle w:val="left-box"/>
+                <w:rFonts w:ascii="Palatino Linotype" w:eastAsia="Palatino Linotype" w:hAnsi="Palatino Linotype" w:cs="Palatino Linotype"/>
+                <w:b/>
+                <w:color w:val="4A4A4A"/>
+                <w:sz w:val="18"/>
+                <w:szCs w:val="18"/>
+              </w:rPr>
+              <w:t xml:space="preserve"> </w:t>
+            </w:r>
+          </w:p>
+          <w:p>
+            <w:pPr>
+              <w:pStyle w:val="divdocumentulli"/>
+              <w:numPr>
+                <w:ilvl w:val="0"/>
+                <w:numId w:val="1"/>
+              </w:numPr>
+              <w:spacing w:line="276" w:lineRule="auto"/>
+              <w:ind w:left="240" w:hanging="232"/>
+              <w:rPr>
+                <w:rStyle w:val="left-box"/>
+                <w:rFonts w:ascii="Palatino Linotype" w:eastAsia="Palatino Linotype" w:hAnsi="Palatino Linotype" w:cs="Palatino Linotype"/>
+                <w:color w:val="4A4A4A"/>
+                <w:sz w:val="18"/>
+                <w:szCs w:val="18"/>
+              </w:rPr>
+            </w:pPr>
+            <w:r>
+              <w:rPr>
+                <w:rStyle w:val="left-box"/>
+                <w:rFonts w:ascii="Palatino Linotype" w:eastAsia="Palatino Linotype" w:hAnsi="Palatino Linotype" w:cs="Palatino Linotype"/>
+                <w:color w:val="4A4A4A"/>
+                <w:sz w:val="18"/>
+                <w:szCs w:val="18"/>
+              </w:rPr>
+              <w:t xml:space="preserve">A tutor of Web Development using React.JS, HTML, CSS, and JS, as well as a tutor of Game Development using the </w:t>
+            </w:r>
+            <w:proofErr w:type="spellStart"/>
+            <w:r>
+              <w:rPr>
+                <w:rStyle w:val="left-box"/>
+                <w:rFonts w:ascii="Palatino Linotype" w:eastAsia="Palatino Linotype" w:hAnsi="Palatino Linotype" w:cs="Palatino Linotype"/>
+                <w:color w:val="4A4A4A"/>
+                <w:sz w:val="18"/>
+                <w:szCs w:val="18"/>
+              </w:rPr>
+              <w:t>Godot</w:t>
+            </w:r>
+            <w:proofErr w:type="spellEnd"/>
+            <w:r>
+              <w:rPr>
+                <w:rStyle w:val="left-box"/>
+                <w:rFonts w:ascii="Palatino Linotype" w:eastAsia="Palatino Linotype" w:hAnsi="Palatino Linotype" w:cs="Palatino Linotype"/>
+                <w:color w:val="4A4A4A"/>
+                <w:sz w:val="18"/>
+                <w:szCs w:val="18"/>
+              </w:rPr>
+              <w:t xml:space="preserve"> Engine.</w:t>
             </w:r>
           </w:p>
           <w:p>
             <w:pPr>
               <w:pStyle w:val="p"/>
-              <w:spacing w:line="300" w:lineRule="atLeast"/>
+              <w:spacing w:line="276" w:lineRule="auto"/>
               <w:rPr>
                 <w:rStyle w:val="left-box"/>
                 <w:rFonts w:ascii="Palatino Linotype" w:eastAsia="Palatino Linotype" w:hAnsi="Palatino Linotype" w:cs="Palatino Linotype"/>
@@ -690,10 +912,144 @@
                 <w:sz w:val="18"/>
                 <w:szCs w:val="18"/>
               </w:rPr>
+              <w:t>Academic Projects - Programmer:</w:t>
+            </w:r>
+          </w:p>
+          <w:p>
+            <w:pPr>
+              <w:pStyle w:val="divdocumentulli"/>
+              <w:numPr>
+                <w:ilvl w:val="0"/>
+                <w:numId w:val="1"/>
+              </w:numPr>
+              <w:spacing w:line="276" w:lineRule="auto"/>
+              <w:ind w:left="240" w:hanging="232"/>
+              <w:rPr>
+                <w:rStyle w:val="left-box"/>
+                <w:rFonts w:ascii="Palatino Linotype" w:eastAsia="Palatino Linotype" w:hAnsi="Palatino Linotype" w:cs="Palatino Linotype"/>
+                <w:color w:val="4A4A4A"/>
+                <w:sz w:val="18"/>
+                <w:szCs w:val="18"/>
+              </w:rPr>
+            </w:pPr>
+            <w:r>
+              <w:rPr>
+                <w:rStyle w:val="left-box"/>
+                <w:rFonts w:ascii="Palatino Linotype" w:eastAsia="Palatino Linotype" w:hAnsi="Palatino Linotype" w:cs="Palatino Linotype"/>
+                <w:color w:val="4A4A4A"/>
+                <w:sz w:val="18"/>
+                <w:szCs w:val="18"/>
+              </w:rPr>
+              <w:t>Learned, developed and deployed a</w:t>
+            </w:r>
+            <w:r>
+              <w:rPr>
+                <w:rStyle w:val="left-box"/>
+                <w:rFonts w:ascii="Palatino Linotype" w:eastAsia="Palatino Linotype" w:hAnsi="Palatino Linotype" w:cs="Palatino Linotype"/>
+                <w:color w:val="4A4A4A"/>
+                <w:sz w:val="18"/>
+                <w:szCs w:val="18"/>
+              </w:rPr>
+              <w:t>n</w:t>
+            </w:r>
+            <w:r>
+              <w:rPr>
+                <w:rStyle w:val="left-box"/>
+                <w:rFonts w:ascii="Palatino Linotype" w:eastAsia="Palatino Linotype" w:hAnsi="Palatino Linotype" w:cs="Palatino Linotype"/>
+                <w:color w:val="4A4A4A"/>
+                <w:sz w:val="18"/>
+                <w:szCs w:val="18"/>
+              </w:rPr>
+              <w:t xml:space="preserve"> </w:t>
+            </w:r>
+            <w:r>
+              <w:rPr>
+                <w:rStyle w:val="left-box"/>
+                <w:rFonts w:ascii="Palatino Linotype" w:eastAsia="Palatino Linotype" w:hAnsi="Palatino Linotype" w:cs="Palatino Linotype"/>
+                <w:b/>
+                <w:color w:val="4A4A4A"/>
+                <w:sz w:val="18"/>
+                <w:szCs w:val="18"/>
+              </w:rPr>
+              <w:t>E-Commerce website</w:t>
+            </w:r>
+            <w:r>
+              <w:rPr>
+                <w:rStyle w:val="left-box"/>
+                <w:rFonts w:ascii="Palatino Linotype" w:eastAsia="Palatino Linotype" w:hAnsi="Palatino Linotype" w:cs="Palatino Linotype"/>
+                <w:color w:val="4A4A4A"/>
+                <w:sz w:val="18"/>
+                <w:szCs w:val="18"/>
+              </w:rPr>
+              <w:t xml:space="preserve"> wi</w:t>
+            </w:r>
+            <w:r>
+              <w:rPr>
+                <w:rStyle w:val="left-box"/>
+                <w:rFonts w:ascii="Palatino Linotype" w:eastAsia="Palatino Linotype" w:hAnsi="Palatino Linotype" w:cs="Palatino Linotype"/>
+                <w:color w:val="4A4A4A"/>
+                <w:sz w:val="18"/>
+                <w:szCs w:val="18"/>
+              </w:rPr>
+              <w:t xml:space="preserve">th Next.js, </w:t>
+            </w:r>
+            <w:proofErr w:type="spellStart"/>
+            <w:r>
+              <w:rPr>
+                <w:rStyle w:val="left-box"/>
+                <w:rFonts w:ascii="Palatino Linotype" w:eastAsia="Palatino Linotype" w:hAnsi="Palatino Linotype" w:cs="Palatino Linotype"/>
+                <w:color w:val="4A4A4A"/>
+                <w:sz w:val="18"/>
+                <w:szCs w:val="18"/>
+              </w:rPr>
+              <w:t>Vercel</w:t>
+            </w:r>
+            <w:proofErr w:type="spellEnd"/>
+            <w:r>
+              <w:rPr>
+                <w:rStyle w:val="left-box"/>
+                <w:rFonts w:ascii="Palatino Linotype" w:eastAsia="Palatino Linotype" w:hAnsi="Palatino Linotype" w:cs="Palatino Linotype"/>
+                <w:color w:val="4A4A4A"/>
+                <w:sz w:val="18"/>
+                <w:szCs w:val="18"/>
+              </w:rPr>
+              <w:t xml:space="preserve"> and Sanity. U</w:t>
+            </w:r>
+            <w:r>
+              <w:rPr>
+                <w:rStyle w:val="left-box"/>
+                <w:rFonts w:ascii="Palatino Linotype" w:eastAsia="Palatino Linotype" w:hAnsi="Palatino Linotype" w:cs="Palatino Linotype"/>
+                <w:color w:val="4A4A4A"/>
+                <w:sz w:val="18"/>
+                <w:szCs w:val="18"/>
+              </w:rPr>
+              <w:t>nder a strict deadline for easy to manage system.</w:t>
+            </w:r>
+          </w:p>
+          <w:p>
+            <w:pPr>
+              <w:pStyle w:val="p"/>
+              <w:spacing w:line="276" w:lineRule="auto"/>
+              <w:rPr>
+                <w:rStyle w:val="left-box"/>
+                <w:rFonts w:ascii="Palatino Linotype" w:eastAsia="Palatino Linotype" w:hAnsi="Palatino Linotype" w:cs="Palatino Linotype"/>
+                <w:color w:val="4A4A4A"/>
+                <w:sz w:val="18"/>
+                <w:szCs w:val="18"/>
+              </w:rPr>
+            </w:pPr>
+            <w:r>
+              <w:rPr>
+                <w:rStyle w:val="Strong1"/>
+                <w:rFonts w:ascii="Palatino Linotype" w:eastAsia="Palatino Linotype" w:hAnsi="Palatino Linotype" w:cs="Palatino Linotype"/>
+                <w:b/>
+                <w:bCs/>
+                <w:color w:val="4A4A4A"/>
+                <w:sz w:val="18"/>
+                <w:szCs w:val="18"/>
+              </w:rPr>
               <w:t>Personal Projects - Programmer, Developer, Artist:</w:t>
             </w:r>
-            <w:bookmarkStart w:id="0" w:name="_GoBack"/>
-            <w:bookmarkEnd w:id="0"/>
           </w:p>
           <w:p>
             <w:pPr>
@@ -702,7 +1058,7 @@
                 <w:ilvl w:val="0"/>
                 <w:numId w:val="2"/>
               </w:numPr>
-              <w:spacing w:line="300" w:lineRule="atLeast"/>
+              <w:spacing w:line="276" w:lineRule="auto"/>
               <w:ind w:left="240" w:hanging="232"/>
               <w:rPr>
                 <w:rStyle w:val="left-box"/>
@@ -720,7 +1076,7 @@
                 <w:sz w:val="18"/>
                 <w:szCs w:val="18"/>
               </w:rPr>
-              <w:t xml:space="preserve">Designed and developed a </w:t>
+              <w:t xml:space="preserve">Designed, developed and published a </w:t>
             </w:r>
             <w:r>
               <w:rPr>
@@ -732,17 +1088,17 @@
                 <w:sz w:val="18"/>
                 <w:szCs w:val="18"/>
               </w:rPr>
-              <w:t>Music Player app</w:t>
-            </w:r>
-            <w:r>
-              <w:rPr>
-                <w:rStyle w:val="left-box"/>
-                <w:rFonts w:ascii="Palatino Linotype" w:eastAsia="Palatino Linotype" w:hAnsi="Palatino Linotype" w:cs="Palatino Linotype"/>
-                <w:color w:val="4A4A4A"/>
-                <w:sz w:val="18"/>
-                <w:szCs w:val="18"/>
-              </w:rPr>
-              <w:t xml:space="preserve"> which uses Flutter, </w:t>
+              <w:t xml:space="preserve">Morse Code Torch app </w:t>
+            </w:r>
+            <w:r>
+              <w:rPr>
+                <w:rStyle w:val="left-box"/>
+                <w:rFonts w:ascii="Palatino Linotype" w:eastAsia="Palatino Linotype" w:hAnsi="Palatino Linotype" w:cs="Palatino Linotype"/>
+                <w:color w:val="4A4A4A"/>
+                <w:sz w:val="18"/>
+                <w:szCs w:val="18"/>
+              </w:rPr>
+              <w:t xml:space="preserve">that uses Flutter, </w:t>
             </w:r>
             <w:proofErr w:type="spellStart"/>
             <w:r>
@@ -764,7 +1120,7 @@
                 <w:sz w:val="18"/>
                 <w:szCs w:val="18"/>
               </w:rPr>
-              <w:t>, and Provider State Management to implement an Audio Player and an intuitive UI and easy Database control.</w:t>
+              <w:t>, and Provider State Management to implement flashlight control with ease and saving user-made presets.</w:t>
             </w:r>
           </w:p>
           <w:p>
@@ -774,7 +1130,7 @@
                 <w:ilvl w:val="0"/>
                 <w:numId w:val="2"/>
               </w:numPr>
-              <w:spacing w:line="300" w:lineRule="atLeast"/>
+              <w:spacing w:line="276" w:lineRule="auto"/>
               <w:ind w:left="240" w:hanging="232"/>
               <w:rPr>
                 <w:rStyle w:val="left-box"/>
@@ -792,7 +1148,7 @@
                 <w:sz w:val="18"/>
                 <w:szCs w:val="18"/>
               </w:rPr>
-              <w:t xml:space="preserve">Designed, developed and published a </w:t>
+              <w:t xml:space="preserve">Designed, developed and published a mobile game app named: </w:t>
             </w:r>
             <w:r>
               <w:rPr>
@@ -804,17 +1160,17 @@
                 <w:sz w:val="18"/>
                 <w:szCs w:val="18"/>
               </w:rPr>
-              <w:t xml:space="preserve">Morse Code Torch app </w:t>
-            </w:r>
-            <w:r>
-              <w:rPr>
-                <w:rStyle w:val="left-box"/>
-                <w:rFonts w:ascii="Palatino Linotype" w:eastAsia="Palatino Linotype" w:hAnsi="Palatino Linotype" w:cs="Palatino Linotype"/>
-                <w:color w:val="4A4A4A"/>
-                <w:sz w:val="18"/>
-                <w:szCs w:val="18"/>
-              </w:rPr>
-              <w:t xml:space="preserve">that uses Flutter, </w:t>
+              <w:t>Chain Reaction Atom Revamped Supreme</w:t>
+            </w:r>
+            <w:r>
+              <w:rPr>
+                <w:rStyle w:val="left-box"/>
+                <w:rFonts w:ascii="Palatino Linotype" w:eastAsia="Palatino Linotype" w:hAnsi="Palatino Linotype" w:cs="Palatino Linotype"/>
+                <w:color w:val="4A4A4A"/>
+                <w:sz w:val="18"/>
+                <w:szCs w:val="18"/>
+              </w:rPr>
+              <w:t xml:space="preserve">, created with the </w:t>
             </w:r>
             <w:proofErr w:type="spellStart"/>
             <w:r>
@@ -825,7 +1181,7 @@
                 <w:sz w:val="18"/>
                 <w:szCs w:val="18"/>
               </w:rPr>
-              <w:t>HiveDB</w:t>
+              <w:t>Godot</w:t>
             </w:r>
             <w:proofErr w:type="spellEnd"/>
             <w:r>
@@ -836,7 +1192,77 @@
                 <w:sz w:val="18"/>
                 <w:szCs w:val="18"/>
               </w:rPr>
-              <w:t>, and Provider State Management to implement flashlight control with ease and saving user-made presets.</w:t>
+              <w:t xml:space="preserve"> Engine to allow for a fun </w:t>
+            </w:r>
+            <w:proofErr w:type="spellStart"/>
+            <w:r>
+              <w:rPr>
+                <w:rStyle w:val="left-box"/>
+                <w:rFonts w:ascii="Palatino Linotype" w:eastAsia="Palatino Linotype" w:hAnsi="Palatino Linotype" w:cs="Palatino Linotype"/>
+                <w:color w:val="4A4A4A"/>
+                <w:sz w:val="18"/>
+                <w:szCs w:val="18"/>
+              </w:rPr>
+              <w:t>gameplay</w:t>
+            </w:r>
+            <w:proofErr w:type="spellEnd"/>
+            <w:r>
+              <w:rPr>
+                <w:rStyle w:val="left-box"/>
+                <w:rFonts w:ascii="Palatino Linotype" w:eastAsia="Palatino Linotype" w:hAnsi="Palatino Linotype" w:cs="Palatino Linotype"/>
+                <w:color w:val="4A4A4A"/>
+                <w:sz w:val="18"/>
+                <w:szCs w:val="18"/>
+              </w:rPr>
+              <w:t xml:space="preserve"> with a disti</w:t>
+            </w:r>
+            <w:bookmarkStart w:id="0" w:name="_GoBack"/>
+            <w:bookmarkEnd w:id="0"/>
+            <w:r>
+              <w:rPr>
+                <w:rStyle w:val="left-box"/>
+                <w:rFonts w:ascii="Palatino Linotype" w:eastAsia="Palatino Linotype" w:hAnsi="Palatino Linotype" w:cs="Palatino Linotype"/>
+                <w:color w:val="4A4A4A"/>
+                <w:sz w:val="18"/>
+                <w:szCs w:val="18"/>
+              </w:rPr>
+              <w:t xml:space="preserve">nctive UI that implements </w:t>
+            </w:r>
+            <w:r>
+              <w:rPr>
+                <w:rStyle w:val="Strong1"/>
+                <w:rFonts w:ascii="Palatino Linotype" w:eastAsia="Palatino Linotype" w:hAnsi="Palatino Linotype" w:cs="Palatino Linotype"/>
+                <w:b/>
+                <w:bCs/>
+                <w:color w:val="4A4A4A"/>
+                <w:sz w:val="18"/>
+                <w:szCs w:val="18"/>
+              </w:rPr>
+              <w:t xml:space="preserve">Google </w:t>
+            </w:r>
+            <w:proofErr w:type="spellStart"/>
+            <w:r>
+              <w:rPr>
+                <w:rStyle w:val="Strong1"/>
+                <w:rFonts w:ascii="Palatino Linotype" w:eastAsia="Palatino Linotype" w:hAnsi="Palatino Linotype" w:cs="Palatino Linotype"/>
+                <w:b/>
+                <w:bCs/>
+                <w:color w:val="4A4A4A"/>
+                <w:sz w:val="18"/>
+                <w:szCs w:val="18"/>
+              </w:rPr>
+              <w:t>AdMob</w:t>
+            </w:r>
+            <w:proofErr w:type="spellEnd"/>
+            <w:r>
+              <w:rPr>
+                <w:rStyle w:val="left-box"/>
+                <w:rFonts w:ascii="Palatino Linotype" w:eastAsia="Palatino Linotype" w:hAnsi="Palatino Linotype" w:cs="Palatino Linotype"/>
+                <w:color w:val="4A4A4A"/>
+                <w:sz w:val="18"/>
+                <w:szCs w:val="18"/>
+              </w:rPr>
+              <w:t>.</w:t>
             </w:r>
           </w:p>
           <w:p>
@@ -846,7 +1272,7 @@
                 <w:ilvl w:val="0"/>
                 <w:numId w:val="2"/>
               </w:numPr>
-              <w:spacing w:line="300" w:lineRule="atLeast"/>
+              <w:spacing w:after="400" w:line="276" w:lineRule="auto"/>
               <w:ind w:left="240" w:hanging="232"/>
               <w:rPr>
                 <w:rStyle w:val="left-box"/>
@@ -864,7 +1290,7 @@
                 <w:sz w:val="18"/>
                 <w:szCs w:val="18"/>
               </w:rPr>
-              <w:t xml:space="preserve">Designed, developed and published a mobile game app named: </w:t>
+              <w:t xml:space="preserve">Designed, developed and published a </w:t>
             </w:r>
             <w:r>
               <w:rPr>
@@ -876,61 +1302,17 @@
                 <w:sz w:val="18"/>
                 <w:szCs w:val="18"/>
               </w:rPr>
-              <w:t>Chain Reaction Atom Revamped Supreme</w:t>
-            </w:r>
-            <w:r>
-              <w:rPr>
-                <w:rStyle w:val="left-box"/>
-                <w:rFonts w:ascii="Palatino Linotype" w:eastAsia="Palatino Linotype" w:hAnsi="Palatino Linotype" w:cs="Palatino Linotype"/>
-                <w:color w:val="4A4A4A"/>
-                <w:sz w:val="18"/>
-                <w:szCs w:val="18"/>
-              </w:rPr>
-              <w:t xml:space="preserve">, created with the </w:t>
-            </w:r>
-            <w:proofErr w:type="spellStart"/>
-            <w:r>
-              <w:rPr>
-                <w:rStyle w:val="left-box"/>
-                <w:rFonts w:ascii="Palatino Linotype" w:eastAsia="Palatino Linotype" w:hAnsi="Palatino Linotype" w:cs="Palatino Linotype"/>
-                <w:color w:val="4A4A4A"/>
-                <w:sz w:val="18"/>
-                <w:szCs w:val="18"/>
-              </w:rPr>
-              <w:t>Godot</w:t>
-            </w:r>
-            <w:proofErr w:type="spellEnd"/>
-            <w:r>
-              <w:rPr>
-                <w:rStyle w:val="left-box"/>
-                <w:rFonts w:ascii="Palatino Linotype" w:eastAsia="Palatino Linotype" w:hAnsi="Palatino Linotype" w:cs="Palatino Linotype"/>
-                <w:color w:val="4A4A4A"/>
-                <w:sz w:val="18"/>
-                <w:szCs w:val="18"/>
-              </w:rPr>
-              <w:t xml:space="preserve"> Engine to allow for a fun </w:t>
-            </w:r>
-            <w:proofErr w:type="spellStart"/>
-            <w:r>
-              <w:rPr>
-                <w:rStyle w:val="left-box"/>
-                <w:rFonts w:ascii="Palatino Linotype" w:eastAsia="Palatino Linotype" w:hAnsi="Palatino Linotype" w:cs="Palatino Linotype"/>
-                <w:color w:val="4A4A4A"/>
-                <w:sz w:val="18"/>
-                <w:szCs w:val="18"/>
-              </w:rPr>
-              <w:t>gameplay</w:t>
-            </w:r>
-            <w:proofErr w:type="spellEnd"/>
-            <w:r>
-              <w:rPr>
-                <w:rStyle w:val="left-box"/>
-                <w:rFonts w:ascii="Palatino Linotype" w:eastAsia="Palatino Linotype" w:hAnsi="Palatino Linotype" w:cs="Palatino Linotype"/>
-                <w:color w:val="4A4A4A"/>
-                <w:sz w:val="18"/>
-                <w:szCs w:val="18"/>
-              </w:rPr>
-              <w:t xml:space="preserve"> with a distinctive UI that implements </w:t>
+              <w:t>personal portfolio website</w:t>
+            </w:r>
+            <w:r>
+              <w:rPr>
+                <w:rStyle w:val="left-box"/>
+                <w:rFonts w:ascii="Palatino Linotype" w:eastAsia="Palatino Linotype" w:hAnsi="Palatino Linotype" w:cs="Palatino Linotype"/>
+                <w:color w:val="4A4A4A"/>
+                <w:sz w:val="18"/>
+                <w:szCs w:val="18"/>
+              </w:rPr>
+              <w:t xml:space="preserve"> with a custom domain using </w:t>
             </w:r>
             <w:r>
               <w:rPr>
@@ -942,7 +1324,7 @@
                 <w:sz w:val="18"/>
                 <w:szCs w:val="18"/>
               </w:rPr>
-              <w:t xml:space="preserve">Google </w:t>
+              <w:t xml:space="preserve">Svelte.js and </w:t>
             </w:r>
             <w:proofErr w:type="spellStart"/>
             <w:r>
@@ -955,7 +1337,7 @@
                 <w:sz w:val="18"/>
                 <w:szCs w:val="18"/>
               </w:rPr>
-              <w:t>AdMob</w:t>
+              <w:t>Vercel</w:t>
             </w:r>
             <w:proofErr w:type="spellEnd"/>
             <w:r>
@@ -966,117 +1348,7 @@
                 <w:sz w:val="18"/>
                 <w:szCs w:val="18"/>
               </w:rPr>
-              <w:t>.</w:t>
-            </w:r>
-          </w:p>
-          <w:p>
-            <w:pPr>
-              <w:pStyle w:val="divdocumentulli"/>
-              <w:numPr>
-                <w:ilvl w:val="0"/>
-                <w:numId w:val="2"/>
-              </w:numPr>
-              <w:spacing w:after="400" w:line="300" w:lineRule="atLeast"/>
-              <w:ind w:left="240" w:hanging="232"/>
-              <w:rPr>
-                <w:rStyle w:val="left-box"/>
-                <w:rFonts w:ascii="Palatino Linotype" w:eastAsia="Palatino Linotype" w:hAnsi="Palatino Linotype" w:cs="Palatino Linotype"/>
-                <w:color w:val="4A4A4A"/>
-                <w:sz w:val="18"/>
-                <w:szCs w:val="18"/>
-              </w:rPr>
-            </w:pPr>
-            <w:r>
-              <w:rPr>
-                <w:rStyle w:val="left-box"/>
-                <w:rFonts w:ascii="Palatino Linotype" w:eastAsia="Palatino Linotype" w:hAnsi="Palatino Linotype" w:cs="Palatino Linotype"/>
-                <w:color w:val="4A4A4A"/>
-                <w:sz w:val="18"/>
-                <w:szCs w:val="18"/>
-              </w:rPr>
-              <w:t xml:space="preserve">Designed, developed and published a </w:t>
-            </w:r>
-            <w:r>
-              <w:rPr>
-                <w:rStyle w:val="Strong1"/>
-                <w:rFonts w:ascii="Palatino Linotype" w:eastAsia="Palatino Linotype" w:hAnsi="Palatino Linotype" w:cs="Palatino Linotype"/>
-                <w:b/>
-                <w:bCs/>
-                <w:color w:val="4A4A4A"/>
-                <w:sz w:val="18"/>
-                <w:szCs w:val="18"/>
-              </w:rPr>
-              <w:t>personal portfolio website</w:t>
-            </w:r>
-            <w:r>
-              <w:rPr>
-                <w:rStyle w:val="left-box"/>
-                <w:rFonts w:ascii="Palatino Linotype" w:eastAsia="Palatino Linotype" w:hAnsi="Palatino Linotype" w:cs="Palatino Linotype"/>
-                <w:color w:val="4A4A4A"/>
-                <w:sz w:val="18"/>
-                <w:szCs w:val="18"/>
-              </w:rPr>
-              <w:t xml:space="preserve"> with a custom domain using </w:t>
-            </w:r>
-            <w:r>
-              <w:rPr>
-                <w:rStyle w:val="Strong1"/>
-                <w:rFonts w:ascii="Palatino Linotype" w:eastAsia="Palatino Linotype" w:hAnsi="Palatino Linotype" w:cs="Palatino Linotype"/>
-                <w:b/>
-                <w:bCs/>
-                <w:color w:val="4A4A4A"/>
-                <w:sz w:val="18"/>
-                <w:szCs w:val="18"/>
-              </w:rPr>
-              <w:t xml:space="preserve">Svelte.js and </w:t>
-            </w:r>
-            <w:proofErr w:type="spellStart"/>
-            <w:r>
-              <w:rPr>
-                <w:rStyle w:val="Strong1"/>
-                <w:rFonts w:ascii="Palatino Linotype" w:eastAsia="Palatino Linotype" w:hAnsi="Palatino Linotype" w:cs="Palatino Linotype"/>
-                <w:b/>
-                <w:bCs/>
-                <w:color w:val="4A4A4A"/>
-                <w:sz w:val="18"/>
-                <w:szCs w:val="18"/>
-              </w:rPr>
-              <w:t>Vercel</w:t>
-            </w:r>
-            <w:proofErr w:type="spellEnd"/>
-            <w:r>
-              <w:rPr>
-                <w:rStyle w:val="left-box"/>
-                <w:rFonts w:ascii="Palatino Linotype" w:eastAsia="Palatino Linotype" w:hAnsi="Palatino Linotype" w:cs="Palatino Linotype"/>
-                <w:color w:val="4A4A4A"/>
-                <w:sz w:val="18"/>
-                <w:szCs w:val="18"/>
-              </w:rPr>
-              <w:t xml:space="preserve"> to create a responsive website with easy version control and instant update to changes in code using </w:t>
-            </w:r>
-            <w:proofErr w:type="spellStart"/>
-            <w:r>
-              <w:rPr>
-                <w:rStyle w:val="Strong1"/>
-                <w:rFonts w:ascii="Palatino Linotype" w:eastAsia="Palatino Linotype" w:hAnsi="Palatino Linotype" w:cs="Palatino Linotype"/>
-                <w:b/>
-                <w:bCs/>
-                <w:color w:val="4A4A4A"/>
-                <w:sz w:val="18"/>
-                <w:szCs w:val="18"/>
-              </w:rPr>
-              <w:t>Git</w:t>
-            </w:r>
-            <w:proofErr w:type="spellEnd"/>
-            <w:r>
-              <w:rPr>
-                <w:rStyle w:val="left-box"/>
-                <w:rFonts w:ascii="Palatino Linotype" w:eastAsia="Palatino Linotype" w:hAnsi="Palatino Linotype" w:cs="Palatino Linotype"/>
-                <w:color w:val="4A4A4A"/>
-                <w:sz w:val="18"/>
-                <w:szCs w:val="18"/>
-              </w:rPr>
-              <w:t>.</w:t>
+              <w:t xml:space="preserve"> to create a responsive website.</w:t>
             </w:r>
           </w:p>
           <w:p>
@@ -1085,7 +1357,7 @@
               <w:pBdr>
                 <w:top w:val="single" w:sz="8" w:space="15" w:color="C4C4C4"/>
               </w:pBdr>
-              <w:spacing w:after="200"/>
+              <w:spacing w:after="200" w:line="240" w:lineRule="auto"/>
               <w:rPr>
                 <w:rStyle w:val="left-box"/>
                 <w:rFonts w:ascii="Georgia, serif" w:eastAsia="Georgia, serif" w:hAnsi="Georgia, serif" w:cs="Georgia, serif"/>
@@ -1121,7 +1393,7 @@
               <w:pBdr>
                 <w:top w:val="single" w:sz="8" w:space="15" w:color="C4C4C4"/>
               </w:pBdr>
-              <w:spacing w:after="200"/>
+              <w:spacing w:after="200" w:line="240" w:lineRule="auto"/>
               <w:rPr>
                 <w:rStyle w:val="left-box"/>
                 <w:rFonts w:ascii="Palatino Linotype" w:eastAsia="Palatino Linotype" w:hAnsi="Palatino Linotype" w:cs="Palatino Linotype"/>
@@ -1159,7 +1431,17 @@
                 <w:sz w:val="18"/>
                 <w:szCs w:val="18"/>
               </w:rPr>
-              <w:t xml:space="preserve"> Place Champion </w:t>
+              <w:t xml:space="preserve"> Place Champion of</w:t>
+            </w:r>
+            <w:r>
+              <w:rPr>
+                <w:rStyle w:val="left-box"/>
+                <w:rFonts w:ascii="Palatino Linotype" w:eastAsia="Palatino Linotype" w:hAnsi="Palatino Linotype" w:cs="Palatino Linotype"/>
+                <w:color w:val="4A4A4A"/>
+                <w:sz w:val="18"/>
+                <w:szCs w:val="18"/>
+              </w:rPr>
+              <w:t xml:space="preserve"> the Programming Competition (Python Language) during the conduct of </w:t>
             </w:r>
             <w:proofErr w:type="spellStart"/>
             <w:r>
@@ -1170,7 +1452,7 @@
                 <w:sz w:val="18"/>
                 <w:szCs w:val="18"/>
               </w:rPr>
-              <w:t>od</w:t>
+              <w:t>ICpEP</w:t>
             </w:r>
             <w:proofErr w:type="spellEnd"/>
             <w:r>
@@ -1181,28 +1463,6 @@
                 <w:sz w:val="18"/>
                 <w:szCs w:val="18"/>
               </w:rPr>
-              <w:t xml:space="preserve"> the Programming Competition (Python Language) during the conduct of </w:t>
-            </w:r>
-            <w:proofErr w:type="spellStart"/>
-            <w:r>
-              <w:rPr>
-                <w:rStyle w:val="left-box"/>
-                <w:rFonts w:ascii="Palatino Linotype" w:eastAsia="Palatino Linotype" w:hAnsi="Palatino Linotype" w:cs="Palatino Linotype"/>
-                <w:color w:val="4A4A4A"/>
-                <w:sz w:val="18"/>
-                <w:szCs w:val="18"/>
-              </w:rPr>
-              <w:t>ICpEP</w:t>
-            </w:r>
-            <w:proofErr w:type="spellEnd"/>
-            <w:r>
-              <w:rPr>
-                <w:rStyle w:val="left-box"/>
-                <w:rFonts w:ascii="Palatino Linotype" w:eastAsia="Palatino Linotype" w:hAnsi="Palatino Linotype" w:cs="Palatino Linotype"/>
-                <w:color w:val="4A4A4A"/>
-                <w:sz w:val="18"/>
-                <w:szCs w:val="18"/>
-              </w:rPr>
               <w:t xml:space="preserve"> CHALLENGE 2023 given this 29</w:t>
             </w:r>
             <w:r>
@@ -1225,21 +1485,6 @@
                 <w:szCs w:val="18"/>
               </w:rPr>
               <w:t xml:space="preserve"> of November at LPU, Davao CITY</w:t>
-            </w:r>
-            <w:r>
-              <w:rPr>
-                <w:rStyle w:val="left-box"/>
-                <w:rFonts w:ascii="Georgia, serif" w:eastAsia="Georgia, serif" w:hAnsi="Georgia, serif" w:cs="Georgia, serif"/>
-                <w:b/>
-                <w:bCs/>
-                <w:i/>
-                <w:iCs/>
-                <w:color w:val="4A4A4A"/>
-                <w:spacing w:val="10"/>
-                <w:sz w:val="21"/>
-                <w:szCs w:val="21"/>
-              </w:rPr>
-              <w:t xml:space="preserve"> </w:t>
             </w:r>
           </w:p>
           <w:p>
@@ -1248,7 +1493,7 @@
               <w:pBdr>
                 <w:top w:val="single" w:sz="8" w:space="15" w:color="C4C4C4"/>
               </w:pBdr>
-              <w:spacing w:after="200"/>
+              <w:spacing w:after="200" w:line="240" w:lineRule="auto"/>
               <w:rPr>
                 <w:rStyle w:val="left-box"/>
                 <w:rFonts w:ascii="Georgia, serif" w:eastAsia="Georgia, serif" w:hAnsi="Georgia, serif" w:cs="Georgia, serif"/>
@@ -1281,7 +1526,6 @@
           <w:p>
             <w:pPr>
               <w:pStyle w:val="p"/>
-              <w:spacing w:line="300" w:lineRule="atLeast"/>
               <w:rPr>
                 <w:rStyle w:val="left-box"/>
                 <w:rFonts w:ascii="Palatino Linotype" w:eastAsia="Palatino Linotype" w:hAnsi="Palatino Linotype" w:cs="Palatino Linotype"/>
@@ -1320,13 +1564,13 @@
                 <w:sz w:val="18"/>
                 <w:szCs w:val="18"/>
               </w:rPr>
-              <w:t xml:space="preserve"> and Japanese. </w:t>
+              <w:t xml:space="preserve"> and Japanese.</w:t>
             </w:r>
           </w:p>
           <w:p>
             <w:pPr>
               <w:pStyle w:val="p"/>
-              <w:spacing w:after="400" w:line="300" w:lineRule="atLeast"/>
+              <w:spacing w:after="400"/>
               <w:rPr>
                 <w:rStyle w:val="left-box"/>
                 <w:rFonts w:ascii="Palatino Linotype" w:eastAsia="Palatino Linotype" w:hAnsi="Palatino Linotype" w:cs="Palatino Linotype"/>
@@ -1349,7 +1593,7 @@
           <w:p>
             <w:pPr>
               <w:pStyle w:val="p"/>
-              <w:spacing w:after="400" w:line="300" w:lineRule="atLeast"/>
+              <w:spacing w:after="400"/>
               <w:rPr>
                 <w:rFonts w:ascii="Palatino Linotype" w:eastAsia="Palatino Linotype" w:hAnsi="Palatino Linotype" w:cs="Palatino Linotype"/>
                 <w:color w:val="4A4A4A"/>
@@ -1374,7 +1618,6 @@
           <w:p>
             <w:pPr>
               <w:pStyle w:val="leftboxrightpaddingcellParagraph"/>
-              <w:spacing w:line="300" w:lineRule="atLeast"/>
               <w:textAlignment w:val="auto"/>
               <w:rPr>
                 <w:rStyle w:val="leftboxrightpaddingcell"/>
@@ -1402,7 +1645,6 @@
           <w:p>
             <w:pPr>
               <w:pStyle w:val="leftboxrightpaddingcellParagraph"/>
-              <w:spacing w:line="300" w:lineRule="atLeast"/>
               <w:textAlignment w:val="auto"/>
               <w:rPr>
                 <w:rStyle w:val="leftboxrightpaddingcell"/>
@@ -1497,7 +1739,7 @@
                                 </pic:cNvPicPr>
                               </pic:nvPicPr>
                               <pic:blipFill>
-                                <a:blip r:embed="rId7"/>
+                                <a:blip r:embed="rId9"/>
                                 <a:stretch>
                                   <a:fillRect/>
                                 </a:stretch>
@@ -1608,7 +1850,7 @@
                                 </pic:cNvPicPr>
                               </pic:nvPicPr>
                               <pic:blipFill>
-                                <a:blip r:embed="rId8"/>
+                                <a:blip r:embed="rId10"/>
                                 <a:stretch>
                                   <a:fillRect/>
                                 </a:stretch>
@@ -1719,7 +1961,7 @@
                                 </pic:cNvPicPr>
                               </pic:nvPicPr>
                               <pic:blipFill>
-                                <a:blip r:embed="rId9"/>
+                                <a:blip r:embed="rId11"/>
                                 <a:stretch>
                                   <a:fillRect/>
                                 </a:stretch>
@@ -1880,7 +2122,7 @@
                                 <pic:cNvPicPr/>
                               </pic:nvPicPr>
                               <pic:blipFill>
-                                <a:blip r:embed="rId10" cstate="print">
+                                <a:blip r:embed="rId12" cstate="print">
                                   <a:extLst>
                                     <a:ext uri="{28A0092B-C50C-407E-A947-70E740481C1C}">
                                       <a14:useLocalDpi xmlns:a14="http://schemas.microsoft.com/office/drawing/2010/main" val="0"/>
@@ -1984,7 +2226,7 @@
                                 </pic:cNvPicPr>
                               </pic:nvPicPr>
                               <pic:blipFill>
-                                <a:blip r:embed="rId11"/>
+                                <a:blip r:embed="rId13"/>
                                 <a:stretch>
                                   <a:fillRect/>
                                 </a:stretch>
@@ -2027,7 +2269,7 @@
                       <w:u w:val="single" w:color="0000EE"/>
                     </w:rPr>
                   </w:pPr>
-                  <w:hyperlink r:id="rId12" w:history="1">
+                  <w:hyperlink r:id="rId14" w:history="1">
                     <w:r>
                       <w:rPr>
                         <w:rStyle w:val="Hyperlink"/>
@@ -2097,7 +2339,7 @@
                                 </pic:cNvPicPr>
                               </pic:nvPicPr>
                               <pic:blipFill>
-                                <a:blip r:embed="rId11"/>
+                                <a:blip r:embed="rId13"/>
                                 <a:stretch>
                                   <a:fillRect/>
                                 </a:stretch>
@@ -2138,7 +2380,7 @@
                       <w:szCs w:val="20"/>
                     </w:rPr>
                   </w:pPr>
-                  <w:hyperlink r:id="rId13" w:history="1">
+                  <w:hyperlink r:id="rId15" w:history="1">
                     <w:r>
                       <w:rPr>
                         <w:rStyle w:val="Hyperlink"/>
@@ -2210,7 +2452,7 @@
               <w:pBdr>
                 <w:top w:val="single" w:sz="8" w:space="15" w:color="C4C4C4"/>
               </w:pBdr>
-              <w:spacing w:after="200"/>
+              <w:spacing w:after="200" w:line="240" w:lineRule="auto"/>
               <w:rPr>
                 <w:rStyle w:val="right-box"/>
                 <w:rFonts w:ascii="Georgia, serif" w:eastAsia="Georgia, serif" w:hAnsi="Georgia, serif" w:cs="Georgia, serif"/>
@@ -2248,7 +2490,6 @@
               <w:pBdr>
                 <w:left w:val="none" w:sz="0" w:space="0" w:color="auto"/>
               </w:pBdr>
-              <w:spacing w:line="300" w:lineRule="atLeast"/>
               <w:ind w:left="240" w:hanging="232"/>
               <w:rPr>
                 <w:rStyle w:val="singlecolumnspanpaddedlinenth-child1"/>
@@ -2350,7 +2591,6 @@
                 <w:ilvl w:val="0"/>
                 <w:numId w:val="3"/>
               </w:numPr>
-              <w:spacing w:line="300" w:lineRule="atLeast"/>
               <w:ind w:left="240" w:hanging="232"/>
               <w:rPr>
                 <w:rStyle w:val="singlecolumnspanpaddedlinenth-child1"/>
@@ -2432,7 +2672,6 @@
                 <w:ilvl w:val="0"/>
                 <w:numId w:val="4"/>
               </w:numPr>
-              <w:spacing w:line="300" w:lineRule="atLeast"/>
               <w:ind w:left="240" w:hanging="232"/>
               <w:rPr>
                 <w:rStyle w:val="right-box"/>
@@ -2538,7 +2777,6 @@
               <w:pBdr>
                 <w:left w:val="none" w:sz="0" w:space="0" w:color="auto"/>
               </w:pBdr>
-              <w:spacing w:line="300" w:lineRule="atLeast"/>
               <w:ind w:left="240" w:hanging="232"/>
               <w:rPr>
                 <w:rStyle w:val="right-box"/>
@@ -2583,7 +2821,6 @@
                 <w:ilvl w:val="0"/>
                 <w:numId w:val="5"/>
               </w:numPr>
-              <w:spacing w:line="300" w:lineRule="atLeast"/>
               <w:ind w:left="240" w:hanging="232"/>
               <w:rPr>
                 <w:rStyle w:val="right-box"/>
@@ -2631,7 +2868,6 @@
               <w:pBdr>
                 <w:left w:val="none" w:sz="0" w:space="0" w:color="auto"/>
               </w:pBdr>
-              <w:spacing w:line="300" w:lineRule="atLeast"/>
               <w:ind w:left="240" w:hanging="232"/>
               <w:rPr>
                 <w:rStyle w:val="right-box"/>
@@ -2672,7 +2908,6 @@
           <w:p>
             <w:pPr>
               <w:pStyle w:val="div"/>
-              <w:spacing w:line="400" w:lineRule="exact"/>
               <w:rPr>
                 <w:rStyle w:val="right-box"/>
                 <w:rFonts w:ascii="Palatino Linotype" w:eastAsia="Palatino Linotype" w:hAnsi="Palatino Linotype" w:cs="Palatino Linotype"/>
@@ -2700,7 +2935,7 @@
               <w:pBdr>
                 <w:top w:val="single" w:sz="8" w:space="15" w:color="C4C4C4"/>
               </w:pBdr>
-              <w:spacing w:after="200"/>
+              <w:spacing w:after="200" w:line="240" w:lineRule="auto"/>
               <w:rPr>
                 <w:rStyle w:val="right-box"/>
                 <w:rFonts w:ascii="Georgia, serif" w:eastAsia="Georgia, serif" w:hAnsi="Georgia, serif" w:cs="Georgia, serif"/>
@@ -2731,7 +2966,6 @@
           <w:p>
             <w:pPr>
               <w:pStyle w:val="paddedline"/>
-              <w:spacing w:line="300" w:lineRule="atLeast"/>
               <w:rPr>
                 <w:rStyle w:val="right-box"/>
                 <w:rFonts w:ascii="Palatino Linotype" w:eastAsia="Palatino Linotype" w:hAnsi="Palatino Linotype" w:cs="Palatino Linotype"/>
@@ -2766,7 +3000,6 @@
           <w:p>
             <w:pPr>
               <w:pStyle w:val="paddedline"/>
-              <w:spacing w:line="300" w:lineRule="atLeast"/>
               <w:rPr>
                 <w:rStyle w:val="right-box"/>
                 <w:rFonts w:ascii="Palatino Linotype" w:eastAsia="Palatino Linotype" w:hAnsi="Palatino Linotype" w:cs="Palatino Linotype"/>
@@ -2790,7 +3023,6 @@
           <w:p>
             <w:pPr>
               <w:pStyle w:val="paddedline"/>
-              <w:spacing w:line="300" w:lineRule="atLeast"/>
               <w:rPr>
                 <w:rStyle w:val="right-box"/>
                 <w:rFonts w:ascii="Palatino Linotype" w:eastAsia="Palatino Linotype" w:hAnsi="Palatino Linotype" w:cs="Palatino Linotype"/>
@@ -2826,7 +3058,6 @@
           <w:p>
             <w:pPr>
               <w:pStyle w:val="paddedline"/>
-              <w:spacing w:line="300" w:lineRule="atLeast"/>
               <w:rPr>
                 <w:rStyle w:val="right-box"/>
                 <w:rFonts w:ascii="Palatino Linotype" w:eastAsia="Palatino Linotype" w:hAnsi="Palatino Linotype" w:cs="Palatino Linotype"/>
@@ -2874,7 +3105,6 @@
                 <w:ilvl w:val="0"/>
                 <w:numId w:val="7"/>
               </w:numPr>
-              <w:spacing w:line="300" w:lineRule="atLeast"/>
               <w:ind w:left="240" w:hanging="232"/>
               <w:rPr>
                 <w:rStyle w:val="span"/>
@@ -2924,7 +3154,6 @@
                 <w:ilvl w:val="0"/>
                 <w:numId w:val="7"/>
               </w:numPr>
-              <w:spacing w:line="300" w:lineRule="atLeast"/>
               <w:ind w:left="240" w:hanging="232"/>
               <w:rPr>
                 <w:rStyle w:val="span"/>
@@ -2970,7 +3199,7 @@
           <w:p>
             <w:pPr>
               <w:pStyle w:val="paddedline"/>
-              <w:spacing w:before="400" w:line="300" w:lineRule="atLeast"/>
+              <w:spacing w:before="400"/>
               <w:rPr>
                 <w:rStyle w:val="right-box"/>
                 <w:rFonts w:ascii="Palatino Linotype" w:eastAsia="Palatino Linotype" w:hAnsi="Palatino Linotype" w:cs="Palatino Linotype"/>
@@ -3005,7 +3234,6 @@
           <w:p>
             <w:pPr>
               <w:pStyle w:val="paddedline"/>
-              <w:spacing w:line="300" w:lineRule="atLeast"/>
               <w:rPr>
                 <w:rStyle w:val="right-box"/>
                 <w:rFonts w:ascii="Palatino Linotype" w:eastAsia="Palatino Linotype" w:hAnsi="Palatino Linotype" w:cs="Palatino Linotype"/>
@@ -3053,7 +3281,6 @@
           <w:p>
             <w:pPr>
               <w:pStyle w:val="paddedline"/>
-              <w:spacing w:line="300" w:lineRule="atLeast"/>
               <w:rPr>
                 <w:rStyle w:val="right-box"/>
                 <w:rFonts w:ascii="Palatino Linotype" w:eastAsia="Palatino Linotype" w:hAnsi="Palatino Linotype" w:cs="Palatino Linotype"/>
@@ -3089,7 +3316,7 @@
           <w:p>
             <w:pPr>
               <w:pStyle w:val="paddedline"/>
-              <w:spacing w:after="400" w:line="300" w:lineRule="atLeast"/>
+              <w:spacing w:after="400"/>
               <w:rPr>
                 <w:rStyle w:val="right-box"/>
                 <w:rFonts w:ascii="Palatino Linotype" w:eastAsia="Palatino Linotype" w:hAnsi="Palatino Linotype" w:cs="Palatino Linotype"/>
@@ -3128,7 +3355,6 @@
             <w:pPr>
               <w:pStyle w:val="rightboxpaddingcellParagraph"/>
               <w:shd w:val="clear" w:color="auto" w:fill="auto"/>
-              <w:spacing w:line="300" w:lineRule="atLeast"/>
               <w:textAlignment w:val="auto"/>
               <w:rPr>
                 <w:rStyle w:val="rightboxpaddingcell"/>
@@ -3199,7 +3425,6 @@
     <w:p>
       <w:pPr>
         <w:pStyle w:val="div"/>
-        <w:spacing w:line="20" w:lineRule="atLeast"/>
         <w:rPr>
           <w:rFonts w:ascii="Palatino Linotype" w:eastAsia="Palatino Linotype" w:hAnsi="Palatino Linotype" w:cs="Palatino Linotype"/>
           <w:color w:val="4A4A4A"/>
@@ -3247,7 +3472,7 @@
         <v:path o:extrusionok="f" gradientshapeok="t" o:connecttype="rect"/>
         <o:lock v:ext="edit" aspectratio="t"/>
       </v:shapetype>
-      <v:shape id="_x0000_i1027" type="#_x0000_t75" style="width:48pt;height:48pt;flip:x;visibility:visible;mso-wrap-style:square" o:bullet="t">
+      <v:shape id="_x0000_i1047" type="#_x0000_t75" style="width:48pt;height:48pt;flip:x;visibility:visible;mso-wrap-style:square" o:bullet="t">
         <v:imagedata r:id="rId1" o:title=""/>
       </v:shape>
     </w:pict>
@@ -4756,7 +4981,6 @@
   <w:style w:type="character" w:default="1" w:styleId="DefaultParagraphFont">
     <w:name w:val="Default Paragraph Font"/>
     <w:uiPriority w:val="1"/>
-    <w:semiHidden/>
     <w:unhideWhenUsed/>
   </w:style>
   <w:style w:type="table" w:default="1" w:styleId="TableNormal">
@@ -5436,4 +5660,16 @@
   <a:objectDefaults/>
   <a:extraClrSchemeLst/>
 </a:theme>
+</file>
+
+<file path=customXml/item1.xml><?xml version="1.0" encoding="utf-8"?>
+<b:Sources xmlns:b="http://schemas.openxmlformats.org/officeDocument/2006/bibliography" xmlns="http://schemas.openxmlformats.org/officeDocument/2006/bibliography" SelectedStyle="\APASixthEditionOfficeOnline.xsl" StyleName="APA" Version="6"/>
+</file>
+
+<file path=customXml/itemProps1.xml><?xml version="1.0" encoding="utf-8"?>
+<ds:datastoreItem xmlns:ds="http://schemas.openxmlformats.org/officeDocument/2006/customXml" ds:itemID="{AF9A3EA8-262C-43D1-BC06-50E7418B5FAB}">
+  <ds:schemaRefs>
+    <ds:schemaRef ds:uri="http://schemas.openxmlformats.org/officeDocument/2006/bibliography"/>
+  </ds:schemaRefs>
+</ds:datastoreItem>
 </file>
</xml_diff>